<commit_message>
Figuras testes binários +  Organização pastas repositório
</commit_message>
<xml_diff>
--- a/ExecucoesGerais/mutações.docx
+++ b/ExecucoesGerais/mutações.docx
@@ -36,7 +36,7 @@
     </w:p>
     <w:tbl>
       <w:tblPr>
-        <w:tblStyle w:val="6"/>
+        <w:tblStyle w:val="7"/>
         <w:tblW w:w="0" w:type="auto"/>
         <w:jc w:val="center"/>
         <w:tblBorders>
@@ -4092,7 +4092,6 @@
                 <w:lang w:val="pt-PT"/>
               </w:rPr>
             </w:pPr>
-            <w:bookmarkStart w:id="0" w:name="_GoBack"/>
             <w:r>
               <w:drawing>
                 <wp:inline distT="0" distB="0" distL="114300" distR="114300">
@@ -4136,7 +4135,6 @@
                 </wp:inline>
               </w:drawing>
             </w:r>
-            <w:bookmarkEnd w:id="0"/>
           </w:p>
         </w:tc>
         <w:tc>
@@ -4526,6 +4524,3192 @@
         </w:tc>
       </w:tr>
     </w:tbl>
+    <w:p/>
+    <w:p/>
+    <w:p/>
+    <w:p/>
+    <w:p>
+      <w:pPr>
+        <w:sectPr>
+          <w:pgSz w:w="16838" w:h="11906" w:orient="landscape"/>
+          <w:pgMar w:top="1800" w:right="1440" w:bottom="1800" w:left="1440" w:header="720" w:footer="720" w:gutter="0"/>
+          <w:cols w:space="720" w:num="1"/>
+          <w:docGrid w:linePitch="360" w:charSpace="0"/>
+        </w:sectPr>
+      </w:pPr>
+    </w:p>
+    <w:p/>
+    <w:p/>
+    <w:p>
+      <w:pPr>
+        <w:rPr>
+          <w:rFonts w:hint="default"/>
+          <w:b/>
+          <w:bCs/>
+          <w:sz w:val="24"/>
+          <w:szCs w:val="24"/>
+          <w:lang w:val="pt-PT"/>
+        </w:rPr>
+      </w:pPr>
+    </w:p>
+    <w:p>
+      <w:pPr>
+        <w:rPr>
+          <w:rFonts w:hint="default"/>
+          <w:b/>
+          <w:bCs/>
+          <w:sz w:val="24"/>
+          <w:szCs w:val="24"/>
+          <w:lang w:val="pt-PT"/>
+        </w:rPr>
+      </w:pPr>
+      <w:r>
+        <w:rPr>
+          <w:rFonts w:hint="default"/>
+          <w:b/>
+          <w:bCs/>
+          <w:sz w:val="24"/>
+          <w:szCs w:val="24"/>
+          <w:lang w:val="pt-PT"/>
+        </w:rPr>
+        <w:fldChar w:fldCharType="begin"/>
+      </w:r>
+      <w:r>
+        <w:rPr>
+          <w:rFonts w:hint="default"/>
+          <w:b/>
+          <w:bCs/>
+          <w:sz w:val="24"/>
+          <w:szCs w:val="24"/>
+          <w:lang w:val="pt-PT"/>
+        </w:rPr>
+        <w:instrText xml:space="preserve"> HYPERLINK "Artigos_Otimização/2007 - a new mutation operator for real codeded genetic algorithms.pdf" </w:instrText>
+      </w:r>
+      <w:r>
+        <w:rPr>
+          <w:rFonts w:hint="default"/>
+          <w:b/>
+          <w:bCs/>
+          <w:sz w:val="24"/>
+          <w:szCs w:val="24"/>
+          <w:lang w:val="pt-PT"/>
+        </w:rPr>
+        <w:fldChar w:fldCharType="separate"/>
+      </w:r>
+      <w:r>
+        <w:rPr>
+          <w:rStyle w:val="5"/>
+          <w:rFonts w:hint="default"/>
+          <w:b/>
+          <w:bCs/>
+          <w:sz w:val="24"/>
+          <w:szCs w:val="24"/>
+          <w:lang w:val="pt-PT"/>
+        </w:rPr>
+        <w:t xml:space="preserve">Non-uniform mutation (NUM) [32] </w:t>
+      </w:r>
+      <w:r>
+        <w:rPr>
+          <w:rFonts w:hint="default"/>
+          <w:b/>
+          <w:bCs/>
+          <w:sz w:val="24"/>
+          <w:szCs w:val="24"/>
+          <w:lang w:val="pt-PT"/>
+        </w:rPr>
+        <w:fldChar w:fldCharType="end"/>
+      </w:r>
+    </w:p>
+    <w:p>
+      <w:pPr>
+        <w:rPr>
+          <w:rFonts w:hint="default"/>
+          <w:b/>
+          <w:bCs/>
+          <w:sz w:val="24"/>
+          <w:szCs w:val="24"/>
+          <w:lang w:val="pt-PT"/>
+        </w:rPr>
+      </w:pPr>
+    </w:p>
+    <w:p>
+      <w:pPr>
+        <w:pBdr>
+          <w:bottom w:val="single" w:color="auto" w:sz="12" w:space="0"/>
+        </w:pBdr>
+        <w:rPr>
+          <w:sz w:val="16"/>
+          <w:szCs w:val="16"/>
+        </w:rPr>
+      </w:pPr>
+      <w:r>
+        <w:rPr>
+          <w:rFonts w:hint="default"/>
+          <w:sz w:val="21"/>
+          <w:szCs w:val="21"/>
+          <w:lang w:val="pt-PT"/>
+        </w:rPr>
+        <w:t>- Um dos operadores de mutação mais utilizados em real coded GAs</w:t>
+      </w:r>
+    </w:p>
+    <w:p>
+      <w:pPr>
+        <w:pBdr>
+          <w:bottom w:val="single" w:color="auto" w:sz="12" w:space="0"/>
+        </w:pBdr>
+        <w:rPr>
+          <w:rFonts w:hint="default"/>
+          <w:sz w:val="24"/>
+          <w:szCs w:val="24"/>
+          <w:lang w:val="pt-PT"/>
+        </w:rPr>
+      </w:pPr>
+      <w:r>
+        <w:drawing>
+          <wp:inline distT="0" distB="0" distL="114300" distR="114300">
+            <wp:extent cx="5272405" cy="1680210"/>
+            <wp:effectExtent l="0" t="0" r="4445" b="15240"/>
+            <wp:docPr id="13" name="Picture 13"/>
+            <wp:cNvGraphicFramePr>
+              <a:graphicFrameLocks xmlns:a="http://schemas.openxmlformats.org/drawingml/2006/main" noChangeAspect="1"/>
+            </wp:cNvGraphicFramePr>
+            <a:graphic xmlns:a="http://schemas.openxmlformats.org/drawingml/2006/main">
+              <a:graphicData uri="http://schemas.openxmlformats.org/drawingml/2006/picture">
+                <pic:pic xmlns:pic="http://schemas.openxmlformats.org/drawingml/2006/picture">
+                  <pic:nvPicPr>
+                    <pic:cNvPr id="13" name="Picture 13"/>
+                    <pic:cNvPicPr>
+                      <a:picLocks noChangeAspect="1"/>
+                    </pic:cNvPicPr>
+                  </pic:nvPicPr>
+                  <pic:blipFill>
+                    <a:blip r:embed="rId12"/>
+                    <a:srcRect t="15652"/>
+                    <a:stretch>
+                      <a:fillRect/>
+                    </a:stretch>
+                  </pic:blipFill>
+                  <pic:spPr>
+                    <a:xfrm>
+                      <a:off x="0" y="0"/>
+                      <a:ext cx="5272405" cy="1680210"/>
+                    </a:xfrm>
+                    <a:prstGeom prst="rect">
+                      <a:avLst/>
+                    </a:prstGeom>
+                    <a:noFill/>
+                    <a:ln>
+                      <a:noFill/>
+                    </a:ln>
+                  </pic:spPr>
+                </pic:pic>
+              </a:graphicData>
+            </a:graphic>
+          </wp:inline>
+        </w:drawing>
+      </w:r>
+    </w:p>
+    <w:p>
+      <w:pPr>
+        <w:pBdr>
+          <w:bottom w:val="single" w:color="auto" w:sz="12" w:space="0"/>
+        </w:pBdr>
+        <w:rPr>
+          <w:rFonts w:hint="default"/>
+          <w:sz w:val="24"/>
+          <w:szCs w:val="24"/>
+          <w:lang w:val="pt-PT"/>
+        </w:rPr>
+      </w:pPr>
+    </w:p>
+    <w:p>
+      <w:pPr>
+        <w:pBdr>
+          <w:bottom w:val="single" w:color="auto" w:sz="12" w:space="0"/>
+        </w:pBdr>
+        <w:rPr>
+          <w:rFonts w:hint="default"/>
+          <w:sz w:val="24"/>
+          <w:szCs w:val="24"/>
+          <w:lang w:val="pt-PT"/>
+        </w:rPr>
+      </w:pPr>
+      <w:r>
+        <w:rPr>
+          <w:rFonts w:hint="default"/>
+          <w:sz w:val="24"/>
+          <w:szCs w:val="24"/>
+          <w:lang w:val="pt-PT"/>
+        </w:rPr>
+        <w:t>Parâmetro livre: b</w:t>
+      </w:r>
+    </w:p>
+    <w:p>
+      <w:pPr>
+        <w:pBdr>
+          <w:bottom w:val="single" w:color="auto" w:sz="12" w:space="0"/>
+        </w:pBdr>
+        <w:rPr>
+          <w:rFonts w:hint="default"/>
+          <w:sz w:val="24"/>
+          <w:szCs w:val="24"/>
+          <w:lang w:val="pt-PT"/>
+        </w:rPr>
+      </w:pPr>
+    </w:p>
+    <w:p>
+      <w:pPr>
+        <w:rPr>
+          <w:rFonts w:hint="default"/>
+          <w:b/>
+          <w:bCs/>
+          <w:sz w:val="24"/>
+          <w:szCs w:val="24"/>
+          <w:lang w:val="pt-PT"/>
+        </w:rPr>
+        <w:sectPr>
+          <w:pgSz w:w="11906" w:h="16838"/>
+          <w:pgMar w:top="1440" w:right="1800" w:bottom="1440" w:left="1800" w:header="720" w:footer="720" w:gutter="0"/>
+          <w:cols w:space="720" w:num="1"/>
+          <w:docGrid w:linePitch="360" w:charSpace="0"/>
+        </w:sectPr>
+      </w:pPr>
+    </w:p>
+    <w:p>
+      <w:pPr>
+        <w:rPr>
+          <w:rFonts w:hint="default"/>
+          <w:b/>
+          <w:bCs/>
+          <w:sz w:val="24"/>
+          <w:szCs w:val="24"/>
+          <w:lang w:val="pt-PT"/>
+        </w:rPr>
+      </w:pPr>
+      <w:r>
+        <w:rPr>
+          <w:rFonts w:hint="default"/>
+          <w:b/>
+          <w:bCs/>
+          <w:sz w:val="24"/>
+          <w:szCs w:val="24"/>
+          <w:lang w:val="pt-PT"/>
+        </w:rPr>
+        <w:fldChar w:fldCharType="begin"/>
+      </w:r>
+      <w:r>
+        <w:rPr>
+          <w:rFonts w:hint="default"/>
+          <w:b/>
+          <w:bCs/>
+          <w:sz w:val="24"/>
+          <w:szCs w:val="24"/>
+          <w:lang w:val="pt-PT"/>
+        </w:rPr>
+        <w:instrText xml:space="preserve"> HYPERLINK "Artigos_Otimização/2007 - a new mutation operator for real codeded genetic algorithms.pdf" </w:instrText>
+      </w:r>
+      <w:r>
+        <w:rPr>
+          <w:rFonts w:hint="default"/>
+          <w:b/>
+          <w:bCs/>
+          <w:sz w:val="24"/>
+          <w:szCs w:val="24"/>
+          <w:lang w:val="pt-PT"/>
+        </w:rPr>
+        <w:fldChar w:fldCharType="separate"/>
+      </w:r>
+      <w:r>
+        <w:rPr>
+          <w:rStyle w:val="5"/>
+          <w:rFonts w:hint="default"/>
+          <w:b/>
+          <w:bCs/>
+          <w:sz w:val="24"/>
+          <w:szCs w:val="24"/>
+          <w:lang w:val="pt-PT"/>
+        </w:rPr>
+        <w:t>Makinen, Periaux and Toivanen mutation (MPTM)</w:t>
+      </w:r>
+      <w:r>
+        <w:rPr>
+          <w:rFonts w:hint="default"/>
+          <w:b/>
+          <w:bCs/>
+          <w:sz w:val="24"/>
+          <w:szCs w:val="24"/>
+          <w:lang w:val="pt-PT"/>
+        </w:rPr>
+        <w:fldChar w:fldCharType="end"/>
+      </w:r>
+    </w:p>
+    <w:p>
+      <w:pPr>
+        <w:rPr>
+          <w:rFonts w:hint="default"/>
+          <w:b w:val="0"/>
+          <w:bCs w:val="0"/>
+          <w:sz w:val="22"/>
+          <w:szCs w:val="22"/>
+          <w:lang w:val="pt-PT"/>
+        </w:rPr>
+      </w:pPr>
+    </w:p>
+    <w:p>
+      <w:pPr>
+        <w:rPr>
+          <w:rFonts w:hint="default"/>
+          <w:b w:val="0"/>
+          <w:bCs w:val="0"/>
+          <w:sz w:val="22"/>
+          <w:szCs w:val="22"/>
+          <w:lang w:val="pt-PT"/>
+        </w:rPr>
+      </w:pPr>
+      <w:r>
+        <w:rPr>
+          <w:rFonts w:hint="default"/>
+          <w:b w:val="0"/>
+          <w:bCs w:val="0"/>
+          <w:sz w:val="22"/>
+          <w:szCs w:val="22"/>
+          <w:lang w:val="pt-PT"/>
+        </w:rPr>
+        <w:t>A mutação de Makinen, Periaux e Toivanen [22] é um operador de mutação relativamente novo e tem sido aplicada para resolver problemas de otimização de forma multidisciplinar, bem como um grande conjunto de problemas de otimização restrita [40].</w:t>
+      </w:r>
+    </w:p>
+    <w:p>
+      <w:pPr>
+        <w:rPr>
+          <w:rFonts w:hint="default"/>
+          <w:b w:val="0"/>
+          <w:bCs w:val="0"/>
+          <w:sz w:val="22"/>
+          <w:szCs w:val="22"/>
+          <w:lang w:val="pt-PT"/>
+        </w:rPr>
+      </w:pPr>
+      <w:r>
+        <w:rPr>
+          <w:rFonts w:hint="default"/>
+          <w:sz w:val="24"/>
+          <w:szCs w:val="24"/>
+          <w:lang w:val="pt-PT"/>
+        </w:rPr>
+        <w:t>Makinen, Periaux and Toivanen mutation (MPTM) [27] has been proved to solve constrained and multidisciplinary shape optimization problems.</w:t>
+      </w:r>
+    </w:p>
+    <w:p>
+      <w:pPr>
+        <w:rPr>
+          <w:rFonts w:hint="default"/>
+          <w:b/>
+          <w:bCs/>
+          <w:sz w:val="24"/>
+          <w:szCs w:val="24"/>
+          <w:lang w:val="pt-PT"/>
+        </w:rPr>
+      </w:pPr>
+    </w:p>
+    <w:p>
+      <w:r>
+        <w:drawing>
+          <wp:inline distT="0" distB="0" distL="114300" distR="114300">
+            <wp:extent cx="5273675" cy="985520"/>
+            <wp:effectExtent l="0" t="0" r="3175" b="5080"/>
+            <wp:docPr id="14" name="Picture 14"/>
+            <wp:cNvGraphicFramePr>
+              <a:graphicFrameLocks xmlns:a="http://schemas.openxmlformats.org/drawingml/2006/main" noChangeAspect="1"/>
+            </wp:cNvGraphicFramePr>
+            <a:graphic xmlns:a="http://schemas.openxmlformats.org/drawingml/2006/main">
+              <a:graphicData uri="http://schemas.openxmlformats.org/drawingml/2006/picture">
+                <pic:pic xmlns:pic="http://schemas.openxmlformats.org/drawingml/2006/picture">
+                  <pic:nvPicPr>
+                    <pic:cNvPr id="14" name="Picture 14"/>
+                    <pic:cNvPicPr>
+                      <a:picLocks noChangeAspect="1"/>
+                    </pic:cNvPicPr>
+                  </pic:nvPicPr>
+                  <pic:blipFill>
+                    <a:blip r:embed="rId13"/>
+                    <a:stretch>
+                      <a:fillRect/>
+                    </a:stretch>
+                  </pic:blipFill>
+                  <pic:spPr>
+                    <a:xfrm>
+                      <a:off x="0" y="0"/>
+                      <a:ext cx="5273675" cy="985520"/>
+                    </a:xfrm>
+                    <a:prstGeom prst="rect">
+                      <a:avLst/>
+                    </a:prstGeom>
+                    <a:noFill/>
+                    <a:ln>
+                      <a:noFill/>
+                    </a:ln>
+                  </pic:spPr>
+                </pic:pic>
+              </a:graphicData>
+            </a:graphic>
+          </wp:inline>
+        </w:drawing>
+      </w:r>
+    </w:p>
+    <w:p>
+      <w:pPr>
+        <w:rPr>
+          <w:rFonts w:hint="default"/>
+          <w:lang w:val="pt-PT"/>
+        </w:rPr>
+      </w:pPr>
+      <w:r>
+        <w:drawing>
+          <wp:inline distT="0" distB="0" distL="114300" distR="114300">
+            <wp:extent cx="5271135" cy="1798320"/>
+            <wp:effectExtent l="0" t="0" r="5715" b="11430"/>
+            <wp:docPr id="15" name="Picture 15"/>
+            <wp:cNvGraphicFramePr>
+              <a:graphicFrameLocks xmlns:a="http://schemas.openxmlformats.org/drawingml/2006/main" noChangeAspect="1"/>
+            </wp:cNvGraphicFramePr>
+            <a:graphic xmlns:a="http://schemas.openxmlformats.org/drawingml/2006/main">
+              <a:graphicData uri="http://schemas.openxmlformats.org/drawingml/2006/picture">
+                <pic:pic xmlns:pic="http://schemas.openxmlformats.org/drawingml/2006/picture">
+                  <pic:nvPicPr>
+                    <pic:cNvPr id="15" name="Picture 15"/>
+                    <pic:cNvPicPr>
+                      <a:picLocks noChangeAspect="1"/>
+                    </pic:cNvPicPr>
+                  </pic:nvPicPr>
+                  <pic:blipFill>
+                    <a:blip r:embed="rId14"/>
+                    <a:stretch>
+                      <a:fillRect/>
+                    </a:stretch>
+                  </pic:blipFill>
+                  <pic:spPr>
+                    <a:xfrm>
+                      <a:off x="0" y="0"/>
+                      <a:ext cx="5271135" cy="1798320"/>
+                    </a:xfrm>
+                    <a:prstGeom prst="rect">
+                      <a:avLst/>
+                    </a:prstGeom>
+                    <a:noFill/>
+                    <a:ln>
+                      <a:noFill/>
+                    </a:ln>
+                  </pic:spPr>
+                </pic:pic>
+              </a:graphicData>
+            </a:graphic>
+          </wp:inline>
+        </w:drawing>
+      </w:r>
+    </w:p>
+    <w:p>
+      <w:pPr>
+        <w:pBdr>
+          <w:bottom w:val="single" w:color="auto" w:sz="12" w:space="0"/>
+        </w:pBdr>
+        <w:rPr>
+          <w:rFonts w:hint="default"/>
+          <w:b/>
+          <w:bCs/>
+          <w:sz w:val="24"/>
+          <w:szCs w:val="24"/>
+          <w:lang w:val="pt-PT"/>
+        </w:rPr>
+      </w:pPr>
+    </w:p>
+    <w:p>
+      <w:pPr>
+        <w:rPr>
+          <w:rFonts w:hint="default"/>
+          <w:b/>
+          <w:bCs/>
+          <w:sz w:val="24"/>
+          <w:szCs w:val="24"/>
+          <w:lang w:val="pt-PT"/>
+        </w:rPr>
+      </w:pPr>
+    </w:p>
+    <w:p>
+      <w:pPr>
+        <w:rPr>
+          <w:rFonts w:hint="default"/>
+          <w:b/>
+          <w:bCs/>
+          <w:sz w:val="24"/>
+          <w:szCs w:val="24"/>
+          <w:lang w:val="pt-PT"/>
+        </w:rPr>
+      </w:pPr>
+    </w:p>
+    <w:p>
+      <w:pPr>
+        <w:rPr>
+          <w:rFonts w:hint="default"/>
+          <w:b/>
+          <w:bCs/>
+          <w:sz w:val="24"/>
+          <w:szCs w:val="24"/>
+          <w:lang w:val="pt-PT"/>
+        </w:rPr>
+        <w:sectPr>
+          <w:pgSz w:w="11906" w:h="16838"/>
+          <w:pgMar w:top="1440" w:right="1800" w:bottom="1440" w:left="1800" w:header="720" w:footer="720" w:gutter="0"/>
+          <w:cols w:space="720" w:num="1"/>
+          <w:docGrid w:linePitch="360" w:charSpace="0"/>
+        </w:sectPr>
+      </w:pPr>
+    </w:p>
+    <w:p>
+      <w:pPr>
+        <w:rPr>
+          <w:rFonts w:hint="default"/>
+          <w:b/>
+          <w:bCs/>
+          <w:sz w:val="24"/>
+          <w:szCs w:val="24"/>
+          <w:lang w:val="pt-PT"/>
+        </w:rPr>
+      </w:pPr>
+      <w:r>
+        <w:rPr>
+          <w:rFonts w:hint="default"/>
+          <w:b/>
+          <w:bCs/>
+          <w:sz w:val="24"/>
+          <w:szCs w:val="24"/>
+          <w:lang w:val="pt-PT"/>
+        </w:rPr>
+        <w:fldChar w:fldCharType="begin"/>
+      </w:r>
+      <w:r>
+        <w:rPr>
+          <w:rFonts w:hint="default"/>
+          <w:b/>
+          <w:bCs/>
+          <w:sz w:val="24"/>
+          <w:szCs w:val="24"/>
+          <w:lang w:val="pt-PT"/>
+        </w:rPr>
+        <w:instrText xml:space="preserve"> HYPERLINK "Artigos_Otimização/2007 - a new mutation operator for real codeded genetic algorithms.pdf" </w:instrText>
+      </w:r>
+      <w:r>
+        <w:rPr>
+          <w:rFonts w:hint="default"/>
+          <w:b/>
+          <w:bCs/>
+          <w:sz w:val="24"/>
+          <w:szCs w:val="24"/>
+          <w:lang w:val="pt-PT"/>
+        </w:rPr>
+        <w:fldChar w:fldCharType="separate"/>
+      </w:r>
+      <w:r>
+        <w:rPr>
+          <w:rStyle w:val="5"/>
+          <w:rFonts w:hint="default"/>
+          <w:b/>
+          <w:bCs/>
+          <w:sz w:val="24"/>
+          <w:szCs w:val="24"/>
+          <w:lang w:val="pt-PT"/>
+        </w:rPr>
+        <w:t xml:space="preserve">Power mutation (PM) [25] </w:t>
+      </w:r>
+      <w:r>
+        <w:rPr>
+          <w:rFonts w:hint="default"/>
+          <w:b/>
+          <w:bCs/>
+          <w:sz w:val="24"/>
+          <w:szCs w:val="24"/>
+          <w:lang w:val="pt-PT"/>
+        </w:rPr>
+        <w:fldChar w:fldCharType="end"/>
+      </w:r>
+    </w:p>
+    <w:p>
+      <w:pPr>
+        <w:spacing w:line="360" w:lineRule="auto"/>
+        <w:rPr>
+          <w:rFonts w:hint="default"/>
+          <w:sz w:val="24"/>
+          <w:szCs w:val="24"/>
+          <w:lang w:val="pt-PT"/>
+        </w:rPr>
+      </w:pPr>
+      <w:r>
+        <w:rPr>
+          <w:rFonts w:hint="default"/>
+          <w:sz w:val="24"/>
+          <w:szCs w:val="24"/>
+          <w:lang w:val="pt-PT"/>
+        </w:rPr>
+        <w:t xml:space="preserve">- is based on power distribution. </w:t>
+      </w:r>
+    </w:p>
+    <w:p>
+      <w:pPr>
+        <w:spacing w:line="360" w:lineRule="auto"/>
+        <w:rPr>
+          <w:rFonts w:hint="default"/>
+          <w:sz w:val="24"/>
+          <w:szCs w:val="24"/>
+          <w:lang w:val="pt-PT"/>
+        </w:rPr>
+      </w:pPr>
+      <w:r>
+        <w:rPr>
+          <w:rFonts w:hint="default"/>
+          <w:sz w:val="24"/>
+          <w:szCs w:val="24"/>
+          <w:lang w:val="pt-PT"/>
+        </w:rPr>
+        <w:t xml:space="preserve">- The strength of PM is regulated by its index: small index value produces small diversity. </w:t>
+      </w:r>
+    </w:p>
+    <w:p>
+      <w:pPr>
+        <w:spacing w:line="360" w:lineRule="auto"/>
+        <w:rPr>
+          <w:rFonts w:hint="default"/>
+          <w:sz w:val="24"/>
+          <w:szCs w:val="24"/>
+          <w:lang w:val="pt-PT"/>
+        </w:rPr>
+      </w:pPr>
+      <w:r>
+        <w:rPr>
+          <w:rFonts w:hint="default"/>
+          <w:sz w:val="24"/>
+          <w:szCs w:val="24"/>
+          <w:lang w:val="pt-PT"/>
+        </w:rPr>
+        <w:t xml:space="preserve">- The strength of mutation is governed by the index of the mutation (p). For small values of p less perturbance in the solution is expected and for large values of p more diversity is achieved. </w:t>
+      </w:r>
+    </w:p>
+    <w:p>
+      <w:pPr>
+        <w:spacing w:line="360" w:lineRule="auto"/>
+        <w:rPr>
+          <w:rFonts w:hint="default"/>
+          <w:sz w:val="24"/>
+          <w:szCs w:val="24"/>
+          <w:lang w:val="pt-PT"/>
+        </w:rPr>
+      </w:pPr>
+      <w:r>
+        <w:rPr>
+          <w:rFonts w:hint="default"/>
+          <w:sz w:val="24"/>
+          <w:szCs w:val="24"/>
+          <w:lang w:val="pt-PT"/>
+        </w:rPr>
+        <w:t>- The probability of producing a mutated solution y on left (right) side of x_ is proportional to distance of x_ from xl(xu) and the muted solution is always feasible</w:t>
+      </w:r>
+    </w:p>
+    <w:p>
+      <w:pPr>
+        <w:spacing w:line="360" w:lineRule="auto"/>
+        <w:rPr>
+          <w:rFonts w:hint="default"/>
+          <w:b/>
+          <w:bCs/>
+          <w:sz w:val="24"/>
+          <w:szCs w:val="24"/>
+          <w:lang w:val="pt-PT"/>
+        </w:rPr>
+      </w:pPr>
+      <w:r>
+        <w:rPr>
+          <w:rFonts w:hint="default"/>
+          <w:b/>
+          <w:bCs/>
+          <w:sz w:val="24"/>
+          <w:szCs w:val="24"/>
+          <w:lang w:val="pt-PT"/>
+        </w:rPr>
+        <w:t>- PM performs better than MPTM and Non-Uniform Mutation (NUM) when all three mutators were combined with Laplace Crossover (LX).</w:t>
+      </w:r>
+    </w:p>
+    <w:p>
+      <w:pPr>
+        <w:spacing w:line="360" w:lineRule="auto"/>
+        <w:rPr>
+          <w:rFonts w:hint="default"/>
+          <w:b/>
+          <w:bCs/>
+          <w:sz w:val="24"/>
+          <w:szCs w:val="24"/>
+          <w:lang w:val="pt-PT"/>
+        </w:rPr>
+      </w:pPr>
+      <w:r>
+        <w:rPr>
+          <w:rFonts w:hint="default"/>
+          <w:b w:val="0"/>
+          <w:bCs w:val="0"/>
+          <w:sz w:val="24"/>
+          <w:szCs w:val="24"/>
+          <w:lang w:val="pt-PT"/>
+        </w:rPr>
+        <w:t xml:space="preserve">- </w:t>
+      </w:r>
+    </w:p>
+    <w:p/>
+    <w:p>
+      <w:r>
+        <w:drawing>
+          <wp:inline distT="0" distB="0" distL="114300" distR="114300">
+            <wp:extent cx="2447290" cy="1020445"/>
+            <wp:effectExtent l="0" t="0" r="10160" b="8255"/>
+            <wp:docPr id="23" name="Picture 23"/>
+            <wp:cNvGraphicFramePr>
+              <a:graphicFrameLocks xmlns:a="http://schemas.openxmlformats.org/drawingml/2006/main" noChangeAspect="1"/>
+            </wp:cNvGraphicFramePr>
+            <a:graphic xmlns:a="http://schemas.openxmlformats.org/drawingml/2006/main">
+              <a:graphicData uri="http://schemas.openxmlformats.org/drawingml/2006/picture">
+                <pic:pic xmlns:pic="http://schemas.openxmlformats.org/drawingml/2006/picture">
+                  <pic:nvPicPr>
+                    <pic:cNvPr id="23" name="Picture 23"/>
+                    <pic:cNvPicPr>
+                      <a:picLocks noChangeAspect="1"/>
+                    </pic:cNvPicPr>
+                  </pic:nvPicPr>
+                  <pic:blipFill>
+                    <a:blip r:embed="rId8"/>
+                    <a:stretch>
+                      <a:fillRect/>
+                    </a:stretch>
+                  </pic:blipFill>
+                  <pic:spPr>
+                    <a:xfrm>
+                      <a:off x="0" y="0"/>
+                      <a:ext cx="2447290" cy="1020445"/>
+                    </a:xfrm>
+                    <a:prstGeom prst="rect">
+                      <a:avLst/>
+                    </a:prstGeom>
+                    <a:noFill/>
+                    <a:ln>
+                      <a:noFill/>
+                    </a:ln>
+                  </pic:spPr>
+                </pic:pic>
+              </a:graphicData>
+            </a:graphic>
+          </wp:inline>
+        </w:drawing>
+      </w:r>
+    </w:p>
+    <w:p>
+      <w:r>
+        <w:drawing>
+          <wp:inline distT="0" distB="0" distL="114300" distR="114300">
+            <wp:extent cx="2590800" cy="771525"/>
+            <wp:effectExtent l="0" t="0" r="0" b="9525"/>
+            <wp:docPr id="24" name="Picture 24"/>
+            <wp:cNvGraphicFramePr>
+              <a:graphicFrameLocks xmlns:a="http://schemas.openxmlformats.org/drawingml/2006/main" noChangeAspect="1"/>
+            </wp:cNvGraphicFramePr>
+            <a:graphic xmlns:a="http://schemas.openxmlformats.org/drawingml/2006/main">
+              <a:graphicData uri="http://schemas.openxmlformats.org/drawingml/2006/picture">
+                <pic:pic xmlns:pic="http://schemas.openxmlformats.org/drawingml/2006/picture">
+                  <pic:nvPicPr>
+                    <pic:cNvPr id="24" name="Picture 24"/>
+                    <pic:cNvPicPr>
+                      <a:picLocks noChangeAspect="1"/>
+                    </pic:cNvPicPr>
+                  </pic:nvPicPr>
+                  <pic:blipFill>
+                    <a:blip r:embed="rId9"/>
+                    <a:stretch>
+                      <a:fillRect/>
+                    </a:stretch>
+                  </pic:blipFill>
+                  <pic:spPr>
+                    <a:xfrm>
+                      <a:off x="0" y="0"/>
+                      <a:ext cx="2590800" cy="771525"/>
+                    </a:xfrm>
+                    <a:prstGeom prst="rect">
+                      <a:avLst/>
+                    </a:prstGeom>
+                    <a:noFill/>
+                    <a:ln>
+                      <a:noFill/>
+                    </a:ln>
+                  </pic:spPr>
+                </pic:pic>
+              </a:graphicData>
+            </a:graphic>
+          </wp:inline>
+        </w:drawing>
+      </w:r>
+      <w:r>
+        <w:drawing>
+          <wp:inline distT="0" distB="0" distL="114300" distR="114300">
+            <wp:extent cx="4486275" cy="228600"/>
+            <wp:effectExtent l="0" t="0" r="9525" b="0"/>
+            <wp:docPr id="25" name="Picture 25"/>
+            <wp:cNvGraphicFramePr>
+              <a:graphicFrameLocks xmlns:a="http://schemas.openxmlformats.org/drawingml/2006/main" noChangeAspect="1"/>
+            </wp:cNvGraphicFramePr>
+            <a:graphic xmlns:a="http://schemas.openxmlformats.org/drawingml/2006/main">
+              <a:graphicData uri="http://schemas.openxmlformats.org/drawingml/2006/picture">
+                <pic:pic xmlns:pic="http://schemas.openxmlformats.org/drawingml/2006/picture">
+                  <pic:nvPicPr>
+                    <pic:cNvPr id="25" name="Picture 25"/>
+                    <pic:cNvPicPr>
+                      <a:picLocks noChangeAspect="1"/>
+                    </pic:cNvPicPr>
+                  </pic:nvPicPr>
+                  <pic:blipFill>
+                    <a:blip r:embed="rId10"/>
+                    <a:stretch>
+                      <a:fillRect/>
+                    </a:stretch>
+                  </pic:blipFill>
+                  <pic:spPr>
+                    <a:xfrm>
+                      <a:off x="0" y="0"/>
+                      <a:ext cx="4486275" cy="228600"/>
+                    </a:xfrm>
+                    <a:prstGeom prst="rect">
+                      <a:avLst/>
+                    </a:prstGeom>
+                    <a:noFill/>
+                    <a:ln>
+                      <a:noFill/>
+                    </a:ln>
+                  </pic:spPr>
+                </pic:pic>
+              </a:graphicData>
+            </a:graphic>
+          </wp:inline>
+        </w:drawing>
+      </w:r>
+    </w:p>
+    <w:p>
+      <w:pPr>
+        <w:rPr>
+          <w:rFonts w:hint="default"/>
+          <w:lang w:val="pt-PT"/>
+        </w:rPr>
+      </w:pPr>
+      <w:r>
+        <w:drawing>
+          <wp:inline distT="0" distB="0" distL="114300" distR="114300">
+            <wp:extent cx="3753485" cy="2885440"/>
+            <wp:effectExtent l="0" t="0" r="18415" b="10160"/>
+            <wp:docPr id="26" name="Picture 26"/>
+            <wp:cNvGraphicFramePr>
+              <a:graphicFrameLocks xmlns:a="http://schemas.openxmlformats.org/drawingml/2006/main" noChangeAspect="1"/>
+            </wp:cNvGraphicFramePr>
+            <a:graphic xmlns:a="http://schemas.openxmlformats.org/drawingml/2006/main">
+              <a:graphicData uri="http://schemas.openxmlformats.org/drawingml/2006/picture">
+                <pic:pic xmlns:pic="http://schemas.openxmlformats.org/drawingml/2006/picture">
+                  <pic:nvPicPr>
+                    <pic:cNvPr id="26" name="Picture 26"/>
+                    <pic:cNvPicPr>
+                      <a:picLocks noChangeAspect="1"/>
+                    </pic:cNvPicPr>
+                  </pic:nvPicPr>
+                  <pic:blipFill>
+                    <a:blip r:embed="rId11"/>
+                    <a:stretch>
+                      <a:fillRect/>
+                    </a:stretch>
+                  </pic:blipFill>
+                  <pic:spPr>
+                    <a:xfrm>
+                      <a:off x="0" y="0"/>
+                      <a:ext cx="3753485" cy="2885440"/>
+                    </a:xfrm>
+                    <a:prstGeom prst="rect">
+                      <a:avLst/>
+                    </a:prstGeom>
+                    <a:noFill/>
+                    <a:ln>
+                      <a:noFill/>
+                    </a:ln>
+                  </pic:spPr>
+                </pic:pic>
+              </a:graphicData>
+            </a:graphic>
+          </wp:inline>
+        </w:drawing>
+      </w:r>
+    </w:p>
+    <w:p>
+      <w:pPr>
+        <w:pBdr>
+          <w:bottom w:val="single" w:color="auto" w:sz="12" w:space="0"/>
+        </w:pBdr>
+        <w:rPr>
+          <w:rFonts w:hint="default"/>
+          <w:sz w:val="24"/>
+          <w:szCs w:val="24"/>
+          <w:lang w:val="pt-PT"/>
+        </w:rPr>
+      </w:pPr>
+    </w:p>
+    <w:p>
+      <w:pPr>
+        <w:rPr>
+          <w:rFonts w:hint="default"/>
+          <w:sz w:val="24"/>
+          <w:szCs w:val="24"/>
+          <w:lang w:val="pt-PT"/>
+        </w:rPr>
+      </w:pPr>
+    </w:p>
+    <w:p>
+      <w:pPr>
+        <w:rPr>
+          <w:rFonts w:hint="default"/>
+          <w:sz w:val="24"/>
+          <w:szCs w:val="24"/>
+          <w:lang w:val="pt-PT"/>
+        </w:rPr>
+      </w:pPr>
+    </w:p>
+    <w:p>
+      <w:pPr>
+        <w:rPr>
+          <w:rFonts w:hint="default"/>
+          <w:sz w:val="24"/>
+          <w:szCs w:val="24"/>
+          <w:lang w:val="pt-PT"/>
+        </w:rPr>
+      </w:pPr>
+    </w:p>
+    <w:p>
+      <w:pPr>
+        <w:rPr>
+          <w:rFonts w:hint="default"/>
+          <w:sz w:val="24"/>
+          <w:szCs w:val="24"/>
+          <w:lang w:val="pt-PT"/>
+        </w:rPr>
+      </w:pPr>
+    </w:p>
+    <w:p>
+      <w:pPr>
+        <w:rPr>
+          <w:rFonts w:hint="default"/>
+          <w:sz w:val="24"/>
+          <w:szCs w:val="24"/>
+          <w:lang w:val="pt-PT"/>
+        </w:rPr>
+      </w:pPr>
+    </w:p>
+    <w:p>
+      <w:pPr>
+        <w:rPr>
+          <w:rFonts w:hint="default"/>
+          <w:sz w:val="24"/>
+          <w:szCs w:val="24"/>
+          <w:lang w:val="pt-PT"/>
+        </w:rPr>
+      </w:pPr>
+    </w:p>
+    <w:p>
+      <w:pPr>
+        <w:rPr>
+          <w:rFonts w:hint="default"/>
+          <w:b/>
+          <w:bCs/>
+          <w:sz w:val="24"/>
+          <w:szCs w:val="24"/>
+          <w:lang w:val="pt-PT"/>
+        </w:rPr>
+        <w:sectPr>
+          <w:pgSz w:w="11906" w:h="16838"/>
+          <w:pgMar w:top="1440" w:right="1800" w:bottom="1440" w:left="1800" w:header="720" w:footer="720" w:gutter="0"/>
+          <w:cols w:space="720" w:num="1"/>
+          <w:docGrid w:linePitch="360" w:charSpace="0"/>
+        </w:sectPr>
+      </w:pPr>
+    </w:p>
+    <w:p>
+      <w:pPr>
+        <w:rPr>
+          <w:rFonts w:hint="default"/>
+          <w:sz w:val="24"/>
+          <w:szCs w:val="24"/>
+          <w:lang w:val="pt-PT"/>
+        </w:rPr>
+      </w:pPr>
+      <w:r>
+        <w:rPr>
+          <w:rFonts w:hint="default"/>
+          <w:b/>
+          <w:bCs/>
+          <w:sz w:val="24"/>
+          <w:szCs w:val="24"/>
+          <w:lang w:val="pt-PT"/>
+        </w:rPr>
+        <w:fldChar w:fldCharType="begin"/>
+      </w:r>
+      <w:r>
+        <w:rPr>
+          <w:rFonts w:hint="default"/>
+          <w:b/>
+          <w:bCs/>
+          <w:sz w:val="24"/>
+          <w:szCs w:val="24"/>
+          <w:lang w:val="pt-PT"/>
+        </w:rPr>
+        <w:instrText xml:space="preserve"> HYPERLINK "Artigos_Otimização/2014 - analysing mutation schemes for real-parameter genetic algorithms.pdf" </w:instrText>
+      </w:r>
+      <w:r>
+        <w:rPr>
+          <w:rFonts w:hint="default"/>
+          <w:b/>
+          <w:bCs/>
+          <w:sz w:val="24"/>
+          <w:szCs w:val="24"/>
+          <w:lang w:val="pt-PT"/>
+        </w:rPr>
+        <w:fldChar w:fldCharType="separate"/>
+      </w:r>
+      <w:r>
+        <w:rPr>
+          <w:rStyle w:val="4"/>
+          <w:rFonts w:hint="default"/>
+          <w:b/>
+          <w:bCs/>
+          <w:sz w:val="24"/>
+          <w:szCs w:val="24"/>
+          <w:lang w:val="pt-PT"/>
+        </w:rPr>
+        <w:t xml:space="preserve">Polynomial mutation (PLM) [26] </w:t>
+      </w:r>
+      <w:r>
+        <w:rPr>
+          <w:rFonts w:hint="default"/>
+          <w:b/>
+          <w:bCs/>
+          <w:sz w:val="24"/>
+          <w:szCs w:val="24"/>
+          <w:lang w:val="pt-PT"/>
+        </w:rPr>
+        <w:fldChar w:fldCharType="end"/>
+      </w:r>
+    </w:p>
+    <w:p>
+      <w:pPr>
+        <w:keepNext w:val="0"/>
+        <w:keepLines w:val="0"/>
+        <w:widowControl/>
+        <w:suppressLineNumbers w:val="0"/>
+        <w:spacing w:line="360" w:lineRule="auto"/>
+        <w:jc w:val="left"/>
+        <w:rPr>
+          <w:sz w:val="24"/>
+          <w:szCs w:val="24"/>
+        </w:rPr>
+      </w:pPr>
+      <w:r>
+        <w:rPr>
+          <w:rFonts w:hint="default" w:asciiTheme="minorAscii" w:hAnsiTheme="minorAscii"/>
+          <w:sz w:val="24"/>
+          <w:szCs w:val="24"/>
+          <w:lang w:val="pt-PT"/>
+        </w:rPr>
+        <w:t xml:space="preserve">- </w:t>
+      </w:r>
+      <w:r>
+        <w:rPr>
+          <w:rFonts w:hint="default" w:eastAsia="serif" w:cs="serif" w:asciiTheme="minorAscii" w:hAnsiTheme="minorAscii"/>
+          <w:i w:val="0"/>
+          <w:iCs w:val="0"/>
+          <w:caps w:val="0"/>
+          <w:spacing w:val="0"/>
+          <w:kern w:val="0"/>
+          <w:sz w:val="24"/>
+          <w:szCs w:val="24"/>
+          <w:shd w:val="clear" w:fill="FFFFFF"/>
+          <w:lang w:val="en-US" w:eastAsia="zh-CN" w:bidi="ar"/>
+        </w:rPr>
+        <w:t>one of the most efficient and widely used mutation schemes for an RCGA</w:t>
+      </w:r>
+    </w:p>
+    <w:p>
+      <w:pPr>
+        <w:spacing w:line="360" w:lineRule="auto"/>
+        <w:rPr>
+          <w:rFonts w:hint="default"/>
+          <w:sz w:val="24"/>
+          <w:szCs w:val="24"/>
+          <w:lang w:val="pt-PT"/>
+        </w:rPr>
+      </w:pPr>
+      <w:r>
+        <w:rPr>
+          <w:rFonts w:hint="default"/>
+          <w:sz w:val="24"/>
+          <w:szCs w:val="24"/>
+          <w:lang w:val="pt-PT"/>
+        </w:rPr>
+        <w:t>- one of the most widely used operator as it has been applied in single and multi-objective optimization problems [28], [29].</w:t>
+      </w:r>
+    </w:p>
+    <w:p>
+      <w:pPr>
+        <w:spacing w:line="360" w:lineRule="auto"/>
+        <w:rPr>
+          <w:rFonts w:hint="default"/>
+          <w:sz w:val="24"/>
+          <w:szCs w:val="24"/>
+          <w:lang w:val="pt-PT"/>
+        </w:rPr>
+      </w:pPr>
+      <w:r>
+        <w:rPr>
+          <w:rFonts w:hint="default"/>
+          <w:sz w:val="24"/>
+          <w:szCs w:val="24"/>
+          <w:lang w:val="pt-PT"/>
+        </w:rPr>
+        <w:t>- Não precisa de penalidade</w:t>
+      </w:r>
+    </w:p>
+    <w:p>
+      <w:pPr>
+        <w:spacing w:line="360" w:lineRule="auto"/>
+        <w:rPr>
+          <w:rFonts w:hint="default"/>
+          <w:sz w:val="24"/>
+          <w:szCs w:val="24"/>
+          <w:lang w:val="pt-PT"/>
+        </w:rPr>
+      </w:pPr>
+      <w:r>
+        <w:rPr>
+          <w:rFonts w:hint="default"/>
+          <w:sz w:val="24"/>
+          <w:szCs w:val="24"/>
+          <w:lang w:val="pt-PT"/>
+        </w:rPr>
+        <w:t>- nm pertence a [20, 100]</w:t>
+      </w:r>
+    </w:p>
+    <w:p>
+      <w:r>
+        <w:drawing>
+          <wp:inline distT="0" distB="0" distL="114300" distR="114300">
+            <wp:extent cx="2800350" cy="581025"/>
+            <wp:effectExtent l="0" t="0" r="0" b="9525"/>
+            <wp:docPr id="27" name="Picture 27"/>
+            <wp:cNvGraphicFramePr>
+              <a:graphicFrameLocks xmlns:a="http://schemas.openxmlformats.org/drawingml/2006/main" noChangeAspect="1"/>
+            </wp:cNvGraphicFramePr>
+            <a:graphic xmlns:a="http://schemas.openxmlformats.org/drawingml/2006/main">
+              <a:graphicData uri="http://schemas.openxmlformats.org/drawingml/2006/picture">
+                <pic:pic xmlns:pic="http://schemas.openxmlformats.org/drawingml/2006/picture">
+                  <pic:nvPicPr>
+                    <pic:cNvPr id="27" name="Picture 27"/>
+                    <pic:cNvPicPr>
+                      <a:picLocks noChangeAspect="1"/>
+                    </pic:cNvPicPr>
+                  </pic:nvPicPr>
+                  <pic:blipFill>
+                    <a:blip r:embed="rId15"/>
+                    <a:stretch>
+                      <a:fillRect/>
+                    </a:stretch>
+                  </pic:blipFill>
+                  <pic:spPr>
+                    <a:xfrm>
+                      <a:off x="0" y="0"/>
+                      <a:ext cx="2800350" cy="581025"/>
+                    </a:xfrm>
+                    <a:prstGeom prst="rect">
+                      <a:avLst/>
+                    </a:prstGeom>
+                    <a:noFill/>
+                    <a:ln>
+                      <a:noFill/>
+                    </a:ln>
+                  </pic:spPr>
+                </pic:pic>
+              </a:graphicData>
+            </a:graphic>
+          </wp:inline>
+        </w:drawing>
+      </w:r>
+    </w:p>
+    <w:p>
+      <w:pPr>
+        <w:pBdr>
+          <w:bottom w:val="single" w:color="auto" w:sz="12" w:space="0"/>
+        </w:pBdr>
+      </w:pPr>
+      <w:r>
+        <w:drawing>
+          <wp:inline distT="0" distB="0" distL="114300" distR="114300">
+            <wp:extent cx="3609975" cy="628650"/>
+            <wp:effectExtent l="0" t="0" r="9525" b="0"/>
+            <wp:docPr id="28" name="Picture 28"/>
+            <wp:cNvGraphicFramePr>
+              <a:graphicFrameLocks xmlns:a="http://schemas.openxmlformats.org/drawingml/2006/main" noChangeAspect="1"/>
+            </wp:cNvGraphicFramePr>
+            <a:graphic xmlns:a="http://schemas.openxmlformats.org/drawingml/2006/main">
+              <a:graphicData uri="http://schemas.openxmlformats.org/drawingml/2006/picture">
+                <pic:pic xmlns:pic="http://schemas.openxmlformats.org/drawingml/2006/picture">
+                  <pic:nvPicPr>
+                    <pic:cNvPr id="28" name="Picture 28"/>
+                    <pic:cNvPicPr>
+                      <a:picLocks noChangeAspect="1"/>
+                    </pic:cNvPicPr>
+                  </pic:nvPicPr>
+                  <pic:blipFill>
+                    <a:blip r:embed="rId16"/>
+                    <a:stretch>
+                      <a:fillRect/>
+                    </a:stretch>
+                  </pic:blipFill>
+                  <pic:spPr>
+                    <a:xfrm>
+                      <a:off x="0" y="0"/>
+                      <a:ext cx="3609975" cy="628650"/>
+                    </a:xfrm>
+                    <a:prstGeom prst="rect">
+                      <a:avLst/>
+                    </a:prstGeom>
+                    <a:noFill/>
+                    <a:ln>
+                      <a:noFill/>
+                    </a:ln>
+                  </pic:spPr>
+                </pic:pic>
+              </a:graphicData>
+            </a:graphic>
+          </wp:inline>
+        </w:drawing>
+      </w:r>
+    </w:p>
+    <w:p>
+      <w:pPr>
+        <w:pBdr>
+          <w:bottom w:val="single" w:color="auto" w:sz="12" w:space="0"/>
+        </w:pBdr>
+      </w:pPr>
+      <w:r>
+        <w:drawing>
+          <wp:inline distT="0" distB="0" distL="114300" distR="114300">
+            <wp:extent cx="3295650" cy="2800350"/>
+            <wp:effectExtent l="0" t="0" r="0" b="0"/>
+            <wp:docPr id="29" name="Picture 29"/>
+            <wp:cNvGraphicFramePr>
+              <a:graphicFrameLocks xmlns:a="http://schemas.openxmlformats.org/drawingml/2006/main" noChangeAspect="1"/>
+            </wp:cNvGraphicFramePr>
+            <a:graphic xmlns:a="http://schemas.openxmlformats.org/drawingml/2006/main">
+              <a:graphicData uri="http://schemas.openxmlformats.org/drawingml/2006/picture">
+                <pic:pic xmlns:pic="http://schemas.openxmlformats.org/drawingml/2006/picture">
+                  <pic:nvPicPr>
+                    <pic:cNvPr id="29" name="Picture 29"/>
+                    <pic:cNvPicPr>
+                      <a:picLocks noChangeAspect="1"/>
+                    </pic:cNvPicPr>
+                  </pic:nvPicPr>
+                  <pic:blipFill>
+                    <a:blip r:embed="rId17"/>
+                    <a:stretch>
+                      <a:fillRect/>
+                    </a:stretch>
+                  </pic:blipFill>
+                  <pic:spPr>
+                    <a:xfrm>
+                      <a:off x="0" y="0"/>
+                      <a:ext cx="3295650" cy="2800350"/>
+                    </a:xfrm>
+                    <a:prstGeom prst="rect">
+                      <a:avLst/>
+                    </a:prstGeom>
+                    <a:noFill/>
+                    <a:ln>
+                      <a:noFill/>
+                    </a:ln>
+                  </pic:spPr>
+                </pic:pic>
+              </a:graphicData>
+            </a:graphic>
+          </wp:inline>
+        </w:drawing>
+      </w:r>
+    </w:p>
+    <w:p>
+      <w:pPr>
+        <w:pBdr>
+          <w:bottom w:val="single" w:color="auto" w:sz="12" w:space="0"/>
+        </w:pBdr>
+      </w:pPr>
+    </w:p>
+    <w:p>
+      <w:pPr>
+        <w:rPr>
+          <w:rFonts w:hint="default"/>
+          <w:lang w:val="pt-PT"/>
+        </w:rPr>
+      </w:pPr>
+    </w:p>
+    <w:p>
+      <w:pPr>
+        <w:rPr>
+          <w:rFonts w:hint="default"/>
+          <w:lang w:val="pt-PT"/>
+        </w:rPr>
+      </w:pPr>
+    </w:p>
+    <w:p>
+      <w:pPr>
+        <w:rPr>
+          <w:rFonts w:hint="default"/>
+          <w:lang w:val="pt-PT"/>
+        </w:rPr>
+      </w:pPr>
+    </w:p>
+    <w:p>
+      <w:pPr>
+        <w:rPr>
+          <w:rFonts w:hint="default"/>
+          <w:b/>
+          <w:bCs/>
+          <w:sz w:val="24"/>
+          <w:szCs w:val="24"/>
+          <w:lang w:val="pt-PT"/>
+        </w:rPr>
+        <w:sectPr>
+          <w:pgSz w:w="11906" w:h="16838"/>
+          <w:pgMar w:top="1440" w:right="1800" w:bottom="1440" w:left="1800" w:header="720" w:footer="720" w:gutter="0"/>
+          <w:cols w:space="720" w:num="1"/>
+          <w:docGrid w:linePitch="360" w:charSpace="0"/>
+        </w:sectPr>
+      </w:pPr>
+    </w:p>
+    <w:p>
+      <w:pPr>
+        <w:rPr>
+          <w:rFonts w:hint="default"/>
+          <w:b/>
+          <w:bCs/>
+          <w:sz w:val="24"/>
+          <w:szCs w:val="24"/>
+          <w:lang w:val="pt-PT"/>
+        </w:rPr>
+      </w:pPr>
+      <w:r>
+        <w:rPr>
+          <w:rFonts w:hint="default"/>
+          <w:b/>
+          <w:bCs/>
+          <w:sz w:val="24"/>
+          <w:szCs w:val="24"/>
+          <w:lang w:val="pt-PT"/>
+        </w:rPr>
+        <w:t>Random mutation [15]</w:t>
+      </w:r>
+      <w:r>
+        <w:rPr>
+          <w:rFonts w:hint="default"/>
+          <w:sz w:val="24"/>
+          <w:szCs w:val="24"/>
+          <w:lang w:val="pt-PT"/>
+        </w:rPr>
+        <w:t xml:space="preserve"> </w:t>
+      </w:r>
+      <w:r>
+        <w:rPr>
+          <w:rFonts w:hint="default"/>
+          <w:b/>
+          <w:bCs/>
+          <w:sz w:val="24"/>
+          <w:szCs w:val="24"/>
+          <w:lang w:val="pt-PT"/>
+        </w:rPr>
+        <w:t xml:space="preserve">Michalewicz [11] </w:t>
+      </w:r>
+    </w:p>
+    <w:p>
+      <w:pPr>
+        <w:rPr>
+          <w:rFonts w:hint="default"/>
+          <w:sz w:val="24"/>
+          <w:szCs w:val="24"/>
+          <w:lang w:val="pt-PT"/>
+        </w:rPr>
+      </w:pPr>
+    </w:p>
+    <w:p>
+      <w:pPr>
+        <w:rPr>
+          <w:rFonts w:hint="default"/>
+          <w:sz w:val="24"/>
+          <w:szCs w:val="24"/>
+          <w:lang w:val="pt-PT"/>
+        </w:rPr>
+      </w:pPr>
+      <w:r>
+        <w:rPr>
+          <w:rFonts w:hint="default"/>
+          <w:sz w:val="24"/>
+          <w:szCs w:val="24"/>
+          <w:lang w:val="pt-PT"/>
+        </w:rPr>
+        <w:t xml:space="preserve">- common mutation operator </w:t>
+      </w:r>
+    </w:p>
+    <w:p>
+      <w:pPr>
+        <w:rPr>
+          <w:rFonts w:hint="default"/>
+          <w:sz w:val="24"/>
+          <w:szCs w:val="24"/>
+          <w:lang w:val="pt-PT"/>
+        </w:rPr>
+      </w:pPr>
+      <w:r>
+        <w:rPr>
+          <w:rFonts w:hint="default"/>
+          <w:sz w:val="24"/>
+          <w:szCs w:val="24"/>
+          <w:lang w:val="pt-PT"/>
+        </w:rPr>
+        <w:t>- based on Gaussian distribution whereby the user specifies a range of uniform random value to replace the value of the chosen gene.</w:t>
+      </w:r>
+    </w:p>
+    <w:p>
+      <w:pPr>
+        <w:rPr>
+          <w:rFonts w:hint="default"/>
+          <w:sz w:val="24"/>
+          <w:szCs w:val="24"/>
+          <w:lang w:val="pt-PT"/>
+        </w:rPr>
+      </w:pPr>
+      <w:r>
+        <w:rPr>
+          <w:rFonts w:hint="default"/>
+          <w:b/>
+          <w:bCs/>
+          <w:sz w:val="24"/>
+          <w:szCs w:val="24"/>
+          <w:lang w:val="pt-PT"/>
+        </w:rPr>
+        <w:t xml:space="preserve">- Uniform: </w:t>
+      </w:r>
+      <w:r>
+        <w:rPr>
+          <w:rFonts w:hint="default"/>
+          <w:sz w:val="24"/>
+          <w:szCs w:val="24"/>
+          <w:lang w:val="pt-PT"/>
+        </w:rPr>
+        <w:t>a gene is replaced with a random value between its lower and upper bound.</w:t>
+      </w:r>
+    </w:p>
+    <w:p>
+      <w:pPr>
+        <w:rPr>
+          <w:rFonts w:hint="default"/>
+          <w:sz w:val="24"/>
+          <w:szCs w:val="24"/>
+          <w:lang w:val="pt-PT"/>
+        </w:rPr>
+      </w:pPr>
+      <w:r>
+        <w:rPr>
+          <w:rFonts w:hint="default"/>
+          <w:b/>
+          <w:bCs/>
+          <w:sz w:val="24"/>
+          <w:szCs w:val="24"/>
+          <w:lang w:val="pt-PT"/>
+        </w:rPr>
+        <w:t>-</w:t>
+      </w:r>
+      <w:r>
+        <w:rPr>
+          <w:rFonts w:hint="default"/>
+          <w:sz w:val="24"/>
+          <w:szCs w:val="24"/>
+          <w:lang w:val="pt-PT"/>
+        </w:rPr>
+        <w:t xml:space="preserve"> </w:t>
+      </w:r>
+      <w:r>
+        <w:rPr>
+          <w:rFonts w:hint="default"/>
+          <w:b/>
+          <w:bCs/>
+          <w:sz w:val="24"/>
+          <w:szCs w:val="24"/>
+          <w:lang w:val="pt-PT"/>
+        </w:rPr>
+        <w:t xml:space="preserve">Non-uniform: </w:t>
+      </w:r>
+      <w:r>
+        <w:rPr>
+          <w:rFonts w:hint="default"/>
+          <w:sz w:val="24"/>
+          <w:szCs w:val="24"/>
+          <w:lang w:val="pt-PT"/>
+        </w:rPr>
+        <w:t xml:space="preserve">the step size decreases as the generations increase. Uniform search in the initial space and very little at the later stage. </w:t>
+      </w:r>
+    </w:p>
+    <w:p>
+      <w:pPr>
+        <w:pStyle w:val="6"/>
+        <w:keepNext w:val="0"/>
+        <w:keepLines w:val="0"/>
+        <w:widowControl/>
+        <w:suppressLineNumbers w:val="0"/>
+        <w:pBdr>
+          <w:top w:val="none" w:color="auto" w:sz="0" w:space="0"/>
+          <w:left w:val="none" w:color="auto" w:sz="0" w:space="0"/>
+          <w:bottom w:val="none" w:color="auto" w:sz="0" w:space="0"/>
+          <w:right w:val="none" w:color="auto" w:sz="0" w:space="0"/>
+        </w:pBdr>
+        <w:shd w:val="clear" w:fill="FFFFFF"/>
+        <w:spacing w:before="0" w:beforeAutospacing="0" w:after="150" w:afterAutospacing="0"/>
+        <w:ind w:left="0" w:right="0" w:firstLine="0"/>
+        <w:jc w:val="left"/>
+        <w:textAlignment w:val="baseline"/>
+        <w:rPr>
+          <w:rFonts w:hint="default" w:eastAsia="sans-serif" w:cs="Calibri" w:asciiTheme="minorAscii" w:hAnsiTheme="minorAscii"/>
+          <w:i w:val="0"/>
+          <w:iCs w:val="0"/>
+          <w:caps w:val="0"/>
+          <w:color w:val="auto"/>
+          <w:spacing w:val="2"/>
+          <w:sz w:val="25"/>
+          <w:szCs w:val="25"/>
+          <w:shd w:val="clear" w:fill="FFFFFF"/>
+          <w:vertAlign w:val="baseline"/>
+        </w:rPr>
+      </w:pPr>
+    </w:p>
+    <w:p>
+      <w:pPr>
+        <w:pStyle w:val="6"/>
+        <w:keepNext w:val="0"/>
+        <w:keepLines w:val="0"/>
+        <w:widowControl/>
+        <w:suppressLineNumbers w:val="0"/>
+        <w:pBdr>
+          <w:top w:val="none" w:color="auto" w:sz="0" w:space="0"/>
+          <w:left w:val="none" w:color="auto" w:sz="0" w:space="0"/>
+          <w:bottom w:val="none" w:color="auto" w:sz="0" w:space="0"/>
+          <w:right w:val="none" w:color="auto" w:sz="0" w:space="0"/>
+        </w:pBdr>
+        <w:shd w:val="clear" w:fill="FFFFFF"/>
+        <w:spacing w:before="0" w:beforeAutospacing="0" w:after="150" w:afterAutospacing="0"/>
+        <w:ind w:left="0" w:right="0" w:firstLine="0"/>
+        <w:jc w:val="left"/>
+        <w:textAlignment w:val="baseline"/>
+        <w:rPr>
+          <w:rFonts w:hint="default" w:eastAsia="sans-serif" w:cs="Calibri" w:asciiTheme="minorAscii" w:hAnsiTheme="minorAscii"/>
+          <w:i w:val="0"/>
+          <w:iCs w:val="0"/>
+          <w:caps w:val="0"/>
+          <w:color w:val="auto"/>
+          <w:spacing w:val="2"/>
+          <w:sz w:val="19"/>
+          <w:szCs w:val="19"/>
+          <w:shd w:val="clear" w:fill="FFFFFF"/>
+          <w:vertAlign w:val="baseline"/>
+          <w:lang w:val="pt-PT"/>
+        </w:rPr>
+      </w:pPr>
+      <w:r>
+        <w:rPr>
+          <w:rFonts w:hint="default" w:eastAsia="sans-serif" w:cs="Calibri" w:asciiTheme="minorAscii" w:hAnsiTheme="minorAscii"/>
+          <w:i w:val="0"/>
+          <w:iCs w:val="0"/>
+          <w:caps w:val="0"/>
+          <w:color w:val="auto"/>
+          <w:spacing w:val="2"/>
+          <w:sz w:val="25"/>
+          <w:szCs w:val="25"/>
+          <w:shd w:val="clear" w:fill="FFFFFF"/>
+          <w:vertAlign w:val="baseline"/>
+        </w:rPr>
+        <w:t>Let x</w:t>
+      </w:r>
+      <w:r>
+        <w:rPr>
+          <w:rFonts w:hint="default" w:eastAsia="sans-serif" w:cs="Calibri" w:asciiTheme="minorAscii" w:hAnsiTheme="minorAscii"/>
+          <w:i w:val="0"/>
+          <w:iCs w:val="0"/>
+          <w:caps w:val="0"/>
+          <w:color w:val="auto"/>
+          <w:spacing w:val="2"/>
+          <w:sz w:val="19"/>
+          <w:szCs w:val="19"/>
+          <w:shd w:val="clear" w:fill="FFFFFF"/>
+          <w:vertAlign w:val="baseline"/>
+        </w:rPr>
+        <w:t>i</w:t>
+      </w:r>
+      <w:r>
+        <w:rPr>
+          <w:rFonts w:hint="default" w:eastAsia="sans-serif" w:cs="Calibri" w:asciiTheme="minorAscii" w:hAnsiTheme="minorAscii"/>
+          <w:i w:val="0"/>
+          <w:iCs w:val="0"/>
+          <w:caps w:val="0"/>
+          <w:color w:val="auto"/>
+          <w:spacing w:val="2"/>
+          <w:sz w:val="25"/>
+          <w:szCs w:val="25"/>
+          <w:shd w:val="clear" w:fill="FFFFFF"/>
+          <w:vertAlign w:val="baseline"/>
+        </w:rPr>
+        <w:t> be within the range [a</w:t>
+      </w:r>
+      <w:r>
+        <w:rPr>
+          <w:rFonts w:hint="default" w:eastAsia="sans-serif" w:cs="Calibri" w:asciiTheme="minorAscii" w:hAnsiTheme="minorAscii"/>
+          <w:i w:val="0"/>
+          <w:iCs w:val="0"/>
+          <w:caps w:val="0"/>
+          <w:color w:val="auto"/>
+          <w:spacing w:val="2"/>
+          <w:sz w:val="19"/>
+          <w:szCs w:val="19"/>
+          <w:shd w:val="clear" w:fill="FFFFFF"/>
+          <w:vertAlign w:val="baseline"/>
+        </w:rPr>
+        <w:t>i</w:t>
+      </w:r>
+      <w:r>
+        <w:rPr>
+          <w:rFonts w:hint="default" w:eastAsia="sans-serif" w:cs="Calibri" w:asciiTheme="minorAscii" w:hAnsiTheme="minorAscii"/>
+          <w:i w:val="0"/>
+          <w:iCs w:val="0"/>
+          <w:caps w:val="0"/>
+          <w:color w:val="auto"/>
+          <w:spacing w:val="2"/>
+          <w:sz w:val="25"/>
+          <w:szCs w:val="25"/>
+          <w:shd w:val="clear" w:fill="FFFFFF"/>
+          <w:vertAlign w:val="baseline"/>
+        </w:rPr>
+        <w:t>,b</w:t>
+      </w:r>
+      <w:r>
+        <w:rPr>
+          <w:rFonts w:hint="default" w:eastAsia="sans-serif" w:cs="Calibri" w:asciiTheme="minorAscii" w:hAnsiTheme="minorAscii"/>
+          <w:i w:val="0"/>
+          <w:iCs w:val="0"/>
+          <w:caps w:val="0"/>
+          <w:color w:val="auto"/>
+          <w:spacing w:val="2"/>
+          <w:sz w:val="19"/>
+          <w:szCs w:val="19"/>
+          <w:shd w:val="clear" w:fill="FFFFFF"/>
+          <w:vertAlign w:val="baseline"/>
+        </w:rPr>
+        <w:t>i</w:t>
+      </w:r>
+      <w:r>
+        <w:rPr>
+          <w:rFonts w:hint="default" w:eastAsia="sans-serif" w:cs="Calibri" w:asciiTheme="minorAscii" w:hAnsiTheme="minorAscii"/>
+          <w:i w:val="0"/>
+          <w:iCs w:val="0"/>
+          <w:caps w:val="0"/>
+          <w:color w:val="auto"/>
+          <w:spacing w:val="2"/>
+          <w:sz w:val="25"/>
+          <w:szCs w:val="25"/>
+          <w:shd w:val="clear" w:fill="FFFFFF"/>
+          <w:vertAlign w:val="baseline"/>
+        </w:rPr>
+        <w:t>]</w:t>
+      </w:r>
+      <w:r>
+        <w:rPr>
+          <w:rFonts w:hint="default" w:eastAsia="sans-serif" w:cs="Calibri" w:asciiTheme="minorAscii" w:hAnsiTheme="minorAscii"/>
+          <w:i w:val="0"/>
+          <w:iCs w:val="0"/>
+          <w:caps w:val="0"/>
+          <w:color w:val="auto"/>
+          <w:spacing w:val="2"/>
+          <w:sz w:val="25"/>
+          <w:szCs w:val="25"/>
+          <w:shd w:val="clear" w:fill="FFFFFF"/>
+          <w:vertAlign w:val="baseline"/>
+          <w:lang w:val="pt-PT"/>
+        </w:rPr>
+        <w:t>,</w:t>
+      </w:r>
+      <w:r>
+        <w:rPr>
+          <w:rFonts w:hint="default" w:eastAsia="sans-serif" w:cs="Calibri" w:asciiTheme="minorAscii" w:hAnsiTheme="minorAscii"/>
+          <w:i w:val="0"/>
+          <w:iCs w:val="0"/>
+          <w:caps w:val="0"/>
+          <w:color w:val="auto"/>
+          <w:spacing w:val="2"/>
+          <w:sz w:val="25"/>
+          <w:szCs w:val="25"/>
+          <w:shd w:val="clear" w:fill="FFFFFF"/>
+          <w:vertAlign w:val="baseline"/>
+        </w:rPr>
+        <w:t xml:space="preserve"> then we assign U(a</w:t>
+      </w:r>
+      <w:r>
+        <w:rPr>
+          <w:rFonts w:hint="default" w:eastAsia="sans-serif" w:cs="Calibri" w:asciiTheme="minorAscii" w:hAnsiTheme="minorAscii"/>
+          <w:i w:val="0"/>
+          <w:iCs w:val="0"/>
+          <w:caps w:val="0"/>
+          <w:color w:val="auto"/>
+          <w:spacing w:val="2"/>
+          <w:sz w:val="19"/>
+          <w:szCs w:val="19"/>
+          <w:shd w:val="clear" w:fill="FFFFFF"/>
+          <w:vertAlign w:val="baseline"/>
+        </w:rPr>
+        <w:t>i</w:t>
+      </w:r>
+      <w:r>
+        <w:rPr>
+          <w:rFonts w:hint="default" w:eastAsia="sans-serif" w:cs="Calibri" w:asciiTheme="minorAscii" w:hAnsiTheme="minorAscii"/>
+          <w:i w:val="0"/>
+          <w:iCs w:val="0"/>
+          <w:caps w:val="0"/>
+          <w:color w:val="auto"/>
+          <w:spacing w:val="2"/>
+          <w:sz w:val="25"/>
+          <w:szCs w:val="25"/>
+          <w:shd w:val="clear" w:fill="FFFFFF"/>
+          <w:vertAlign w:val="baseline"/>
+        </w:rPr>
+        <w:t>,b</w:t>
+      </w:r>
+      <w:r>
+        <w:rPr>
+          <w:rFonts w:hint="default" w:eastAsia="sans-serif" w:cs="Calibri" w:asciiTheme="minorAscii" w:hAnsiTheme="minorAscii"/>
+          <w:i w:val="0"/>
+          <w:iCs w:val="0"/>
+          <w:caps w:val="0"/>
+          <w:color w:val="auto"/>
+          <w:spacing w:val="2"/>
+          <w:sz w:val="19"/>
+          <w:szCs w:val="19"/>
+          <w:shd w:val="clear" w:fill="FFFFFF"/>
+          <w:vertAlign w:val="baseline"/>
+        </w:rPr>
+        <w:t>i</w:t>
+      </w:r>
+      <w:r>
+        <w:rPr>
+          <w:rFonts w:hint="default" w:eastAsia="sans-serif" w:cs="Calibri" w:asciiTheme="minorAscii" w:hAnsiTheme="minorAscii"/>
+          <w:i w:val="0"/>
+          <w:iCs w:val="0"/>
+          <w:caps w:val="0"/>
+          <w:color w:val="auto"/>
+          <w:spacing w:val="2"/>
+          <w:sz w:val="25"/>
+          <w:szCs w:val="25"/>
+          <w:shd w:val="clear" w:fill="FFFFFF"/>
+          <w:vertAlign w:val="baseline"/>
+        </w:rPr>
+        <w:t>) to x</w:t>
+      </w:r>
+      <w:r>
+        <w:rPr>
+          <w:rFonts w:hint="default" w:eastAsia="sans-serif" w:cs="Calibri" w:asciiTheme="minorAscii" w:hAnsiTheme="minorAscii"/>
+          <w:i w:val="0"/>
+          <w:iCs w:val="0"/>
+          <w:caps w:val="0"/>
+          <w:color w:val="auto"/>
+          <w:spacing w:val="2"/>
+          <w:sz w:val="19"/>
+          <w:szCs w:val="19"/>
+          <w:shd w:val="clear" w:fill="FFFFFF"/>
+          <w:vertAlign w:val="baseline"/>
+        </w:rPr>
+        <w:t>i</w:t>
+      </w:r>
+      <w:r>
+        <w:rPr>
+          <w:rFonts w:hint="default" w:eastAsia="sans-serif" w:cs="Calibri" w:asciiTheme="minorAscii" w:hAnsiTheme="minorAscii"/>
+          <w:i w:val="0"/>
+          <w:iCs w:val="0"/>
+          <w:caps w:val="0"/>
+          <w:color w:val="auto"/>
+          <w:spacing w:val="2"/>
+          <w:sz w:val="19"/>
+          <w:szCs w:val="19"/>
+          <w:shd w:val="clear" w:fill="FFFFFF"/>
+          <w:vertAlign w:val="baseline"/>
+          <w:lang w:val="pt-PT"/>
+        </w:rPr>
+        <w:t>.</w:t>
+      </w:r>
+    </w:p>
+    <w:p>
+      <w:pPr>
+        <w:pStyle w:val="6"/>
+        <w:keepNext w:val="0"/>
+        <w:keepLines w:val="0"/>
+        <w:widowControl/>
+        <w:suppressLineNumbers w:val="0"/>
+        <w:pBdr>
+          <w:top w:val="none" w:color="auto" w:sz="0" w:space="0"/>
+          <w:left w:val="none" w:color="auto" w:sz="0" w:space="0"/>
+          <w:bottom w:val="none" w:color="auto" w:sz="0" w:space="0"/>
+          <w:right w:val="none" w:color="auto" w:sz="0" w:space="0"/>
+        </w:pBdr>
+        <w:shd w:val="clear" w:fill="FFFFFF"/>
+        <w:spacing w:before="0" w:beforeAutospacing="0" w:after="150" w:afterAutospacing="0"/>
+        <w:ind w:left="0" w:right="0" w:firstLine="0"/>
+        <w:jc w:val="left"/>
+        <w:textAlignment w:val="baseline"/>
+        <w:rPr>
+          <w:rFonts w:hint="default" w:ascii="Calibri" w:hAnsi="Calibri" w:eastAsia="sans-serif" w:cs="Calibri"/>
+          <w:i w:val="0"/>
+          <w:iCs w:val="0"/>
+          <w:caps w:val="0"/>
+          <w:color w:val="auto"/>
+          <w:spacing w:val="2"/>
+          <w:sz w:val="25"/>
+          <w:szCs w:val="25"/>
+        </w:rPr>
+      </w:pPr>
+      <w:r>
+        <w:rPr>
+          <w:rFonts w:hint="default" w:eastAsia="sans-serif" w:cs="Calibri" w:asciiTheme="minorAscii" w:hAnsiTheme="minorAscii"/>
+          <w:i w:val="0"/>
+          <w:iCs w:val="0"/>
+          <w:caps w:val="0"/>
+          <w:color w:val="auto"/>
+          <w:spacing w:val="2"/>
+          <w:sz w:val="25"/>
+          <w:szCs w:val="25"/>
+          <w:shd w:val="clear" w:fill="FFFFFF"/>
+          <w:vertAlign w:val="baseline"/>
+        </w:rPr>
+        <w:t>U(a</w:t>
+      </w:r>
+      <w:r>
+        <w:rPr>
+          <w:rFonts w:hint="default" w:eastAsia="sans-serif" w:cs="Calibri" w:asciiTheme="minorAscii" w:hAnsiTheme="minorAscii"/>
+          <w:i w:val="0"/>
+          <w:iCs w:val="0"/>
+          <w:caps w:val="0"/>
+          <w:color w:val="auto"/>
+          <w:spacing w:val="2"/>
+          <w:sz w:val="19"/>
+          <w:szCs w:val="19"/>
+          <w:shd w:val="clear" w:fill="FFFFFF"/>
+          <w:vertAlign w:val="baseline"/>
+        </w:rPr>
+        <w:t>i</w:t>
+      </w:r>
+      <w:r>
+        <w:rPr>
+          <w:rFonts w:hint="default" w:eastAsia="sans-serif" w:cs="Calibri" w:asciiTheme="minorAscii" w:hAnsiTheme="minorAscii"/>
+          <w:i w:val="0"/>
+          <w:iCs w:val="0"/>
+          <w:caps w:val="0"/>
+          <w:color w:val="auto"/>
+          <w:spacing w:val="2"/>
+          <w:sz w:val="25"/>
+          <w:szCs w:val="25"/>
+          <w:shd w:val="clear" w:fill="FFFFFF"/>
+          <w:vertAlign w:val="baseline"/>
+        </w:rPr>
+        <w:t>,b</w:t>
+      </w:r>
+      <w:r>
+        <w:rPr>
+          <w:rFonts w:hint="default" w:eastAsia="sans-serif" w:cs="Calibri" w:asciiTheme="minorAscii" w:hAnsiTheme="minorAscii"/>
+          <w:i w:val="0"/>
+          <w:iCs w:val="0"/>
+          <w:caps w:val="0"/>
+          <w:color w:val="auto"/>
+          <w:spacing w:val="2"/>
+          <w:sz w:val="19"/>
+          <w:szCs w:val="19"/>
+          <w:shd w:val="clear" w:fill="FFFFFF"/>
+          <w:vertAlign w:val="baseline"/>
+        </w:rPr>
+        <w:t>i</w:t>
+      </w:r>
+      <w:r>
+        <w:rPr>
+          <w:rFonts w:hint="default" w:eastAsia="sans-serif" w:cs="Calibri" w:asciiTheme="minorAscii" w:hAnsiTheme="minorAscii"/>
+          <w:i w:val="0"/>
+          <w:iCs w:val="0"/>
+          <w:caps w:val="0"/>
+          <w:color w:val="auto"/>
+          <w:spacing w:val="2"/>
+          <w:sz w:val="25"/>
+          <w:szCs w:val="25"/>
+          <w:shd w:val="clear" w:fill="FFFFFF"/>
+          <w:vertAlign w:val="baseline"/>
+        </w:rPr>
+        <w:t>) denotes a uniform random number from within the range [a</w:t>
+      </w:r>
+      <w:r>
+        <w:rPr>
+          <w:rFonts w:hint="default" w:eastAsia="sans-serif" w:cs="Calibri" w:asciiTheme="minorAscii" w:hAnsiTheme="minorAscii"/>
+          <w:i w:val="0"/>
+          <w:iCs w:val="0"/>
+          <w:caps w:val="0"/>
+          <w:color w:val="auto"/>
+          <w:spacing w:val="2"/>
+          <w:sz w:val="19"/>
+          <w:szCs w:val="19"/>
+          <w:shd w:val="clear" w:fill="FFFFFF"/>
+          <w:vertAlign w:val="baseline"/>
+        </w:rPr>
+        <w:t>i</w:t>
+      </w:r>
+      <w:r>
+        <w:rPr>
+          <w:rFonts w:hint="default" w:eastAsia="sans-serif" w:cs="Calibri" w:asciiTheme="minorAscii" w:hAnsiTheme="minorAscii"/>
+          <w:i w:val="0"/>
+          <w:iCs w:val="0"/>
+          <w:caps w:val="0"/>
+          <w:color w:val="auto"/>
+          <w:spacing w:val="2"/>
+          <w:sz w:val="25"/>
+          <w:szCs w:val="25"/>
+          <w:shd w:val="clear" w:fill="FFFFFF"/>
+          <w:vertAlign w:val="baseline"/>
+        </w:rPr>
+        <w:t>,b</w:t>
+      </w:r>
+      <w:r>
+        <w:rPr>
+          <w:rFonts w:hint="default" w:ascii="Calibri" w:hAnsi="Calibri" w:eastAsia="sans-serif" w:cs="Calibri"/>
+          <w:i w:val="0"/>
+          <w:iCs w:val="0"/>
+          <w:caps w:val="0"/>
+          <w:color w:val="auto"/>
+          <w:spacing w:val="2"/>
+          <w:sz w:val="19"/>
+          <w:szCs w:val="19"/>
+          <w:shd w:val="clear" w:fill="FFFFFF"/>
+          <w:vertAlign w:val="baseline"/>
+        </w:rPr>
+        <w:t>i</w:t>
+      </w:r>
+      <w:r>
+        <w:rPr>
+          <w:rFonts w:hint="default" w:ascii="Calibri" w:hAnsi="Calibri" w:eastAsia="sans-serif" w:cs="Calibri"/>
+          <w:i w:val="0"/>
+          <w:iCs w:val="0"/>
+          <w:caps w:val="0"/>
+          <w:color w:val="auto"/>
+          <w:spacing w:val="2"/>
+          <w:sz w:val="25"/>
+          <w:szCs w:val="25"/>
+          <w:shd w:val="clear" w:fill="FFFFFF"/>
+          <w:vertAlign w:val="baseline"/>
+        </w:rPr>
+        <w:t>].</w:t>
+      </w:r>
+    </w:p>
+    <w:p>
+      <w:pPr>
+        <w:rPr>
+          <w:rFonts w:hint="default"/>
+          <w:b/>
+          <w:bCs/>
+          <w:sz w:val="24"/>
+          <w:szCs w:val="24"/>
+          <w:lang w:val="pt-PT"/>
+        </w:rPr>
+      </w:pPr>
+    </w:p>
+    <w:p>
+      <w:pPr>
+        <w:pBdr>
+          <w:bottom w:val="single" w:color="auto" w:sz="12" w:space="0"/>
+        </w:pBdr>
+        <w:rPr>
+          <w:rFonts w:hint="default"/>
+          <w:b/>
+          <w:bCs/>
+          <w:sz w:val="24"/>
+          <w:szCs w:val="24"/>
+          <w:lang w:val="pt-PT"/>
+        </w:rPr>
+      </w:pPr>
+    </w:p>
+    <w:p>
+      <w:pPr>
+        <w:rPr>
+          <w:rFonts w:hint="default"/>
+          <w:b/>
+          <w:bCs/>
+          <w:sz w:val="24"/>
+          <w:szCs w:val="24"/>
+          <w:lang w:val="pt-PT"/>
+        </w:rPr>
+      </w:pPr>
+    </w:p>
+    <w:p>
+      <w:pPr>
+        <w:rPr>
+          <w:rFonts w:hint="default"/>
+          <w:b/>
+          <w:bCs/>
+          <w:sz w:val="24"/>
+          <w:szCs w:val="24"/>
+          <w:lang w:val="pt-PT"/>
+        </w:rPr>
+      </w:pPr>
+    </w:p>
+    <w:p>
+      <w:pPr>
+        <w:rPr>
+          <w:rFonts w:hint="default"/>
+          <w:b/>
+          <w:bCs/>
+          <w:sz w:val="24"/>
+          <w:szCs w:val="24"/>
+          <w:lang w:val="pt-PT"/>
+        </w:rPr>
+      </w:pPr>
+    </w:p>
+    <w:p>
+      <w:pPr>
+        <w:rPr>
+          <w:rFonts w:hint="default"/>
+          <w:b/>
+          <w:bCs/>
+          <w:sz w:val="24"/>
+          <w:szCs w:val="24"/>
+          <w:lang w:val="pt-PT"/>
+        </w:rPr>
+        <w:sectPr>
+          <w:pgSz w:w="11906" w:h="16838"/>
+          <w:pgMar w:top="1440" w:right="1800" w:bottom="1440" w:left="1800" w:header="720" w:footer="720" w:gutter="0"/>
+          <w:cols w:space="720" w:num="1"/>
+          <w:docGrid w:linePitch="360" w:charSpace="0"/>
+        </w:sectPr>
+      </w:pPr>
+    </w:p>
+    <w:p>
+      <w:pPr>
+        <w:rPr>
+          <w:rFonts w:hint="default"/>
+          <w:b/>
+          <w:bCs/>
+          <w:sz w:val="24"/>
+          <w:szCs w:val="24"/>
+          <w:lang w:val="pt-PT"/>
+        </w:rPr>
+      </w:pPr>
+      <w:r>
+        <w:rPr>
+          <w:rFonts w:hint="default"/>
+          <w:b/>
+          <w:bCs/>
+          <w:sz w:val="24"/>
+          <w:szCs w:val="24"/>
+          <w:lang w:val="pt-PT"/>
+        </w:rPr>
+        <w:fldChar w:fldCharType="begin"/>
+      </w:r>
+      <w:r>
+        <w:rPr>
+          <w:rFonts w:hint="default"/>
+          <w:b/>
+          <w:bCs/>
+          <w:sz w:val="24"/>
+          <w:szCs w:val="24"/>
+          <w:lang w:val="pt-PT"/>
+        </w:rPr>
+        <w:instrText xml:space="preserve"> HYPERLINK "Artigos_Otimização/2014 - analysing mutation schemes for real-parameter genetic algorithms.pdf" </w:instrText>
+      </w:r>
+      <w:r>
+        <w:rPr>
+          <w:rFonts w:hint="default"/>
+          <w:b/>
+          <w:bCs/>
+          <w:sz w:val="24"/>
+          <w:szCs w:val="24"/>
+          <w:lang w:val="pt-PT"/>
+        </w:rPr>
+        <w:fldChar w:fldCharType="separate"/>
+      </w:r>
+      <w:r>
+        <w:rPr>
+          <w:rStyle w:val="5"/>
+          <w:rFonts w:hint="default"/>
+          <w:b/>
+          <w:bCs/>
+          <w:sz w:val="24"/>
+          <w:szCs w:val="24"/>
+          <w:lang w:val="pt-PT"/>
+        </w:rPr>
+        <w:t>Gaussian Mutation in RealParameter GAs</w:t>
+      </w:r>
+      <w:r>
+        <w:rPr>
+          <w:rFonts w:hint="default"/>
+          <w:b/>
+          <w:bCs/>
+          <w:sz w:val="24"/>
+          <w:szCs w:val="24"/>
+          <w:lang w:val="pt-PT"/>
+        </w:rPr>
+        <w:fldChar w:fldCharType="end"/>
+      </w:r>
+    </w:p>
+    <w:p>
+      <w:pPr>
+        <w:rPr>
+          <w:rFonts w:hint="default"/>
+          <w:b/>
+          <w:bCs/>
+          <w:sz w:val="24"/>
+          <w:szCs w:val="24"/>
+          <w:lang w:val="pt-PT"/>
+        </w:rPr>
+      </w:pPr>
+    </w:p>
+    <w:p>
+      <w:pPr>
+        <w:rPr>
+          <w:rFonts w:hint="default"/>
+          <w:b w:val="0"/>
+          <w:bCs w:val="0"/>
+          <w:sz w:val="24"/>
+          <w:szCs w:val="24"/>
+          <w:lang w:val="pt-PT"/>
+        </w:rPr>
+      </w:pPr>
+      <w:r>
+        <w:rPr>
+          <w:rFonts w:hint="default"/>
+          <w:b w:val="0"/>
+          <w:bCs w:val="0"/>
+          <w:sz w:val="24"/>
+          <w:szCs w:val="24"/>
+          <w:lang w:val="pt-PT"/>
+        </w:rPr>
+        <w:t>A mutação gaussiana faz uso da função de erro de Gauss. É muito mais eficiente na convergência do que os algoritmos mencionados anteriormente. Selecionamos um gene aleatório, digamos xi, que pertence ao intervalo [ai, bi]. Deixe a mutação ser x’i. Cada variável tem um operador de força de mutação (σi). Usamos σ = σi / (bi-ai) como um parâmetro não dimensionalizado fixo para todas as n variáveis;</w:t>
+      </w:r>
+    </w:p>
+    <w:p>
+      <w:pPr>
+        <w:rPr>
+          <w:rFonts w:hint="default"/>
+          <w:b w:val="0"/>
+          <w:bCs w:val="0"/>
+          <w:sz w:val="24"/>
+          <w:szCs w:val="24"/>
+          <w:lang w:val="pt-PT"/>
+        </w:rPr>
+      </w:pPr>
+    </w:p>
+    <w:p>
+      <w:pPr>
+        <w:rPr>
+          <w:rFonts w:hint="default"/>
+          <w:b w:val="0"/>
+          <w:bCs w:val="0"/>
+          <w:sz w:val="24"/>
+          <w:szCs w:val="24"/>
+          <w:lang w:val="pt-PT"/>
+        </w:rPr>
+      </w:pPr>
+      <w:r>
+        <w:rPr>
+          <w:rFonts w:hint="default"/>
+          <w:b w:val="0"/>
+          <w:bCs w:val="0"/>
+          <w:sz w:val="24"/>
+          <w:szCs w:val="24"/>
+          <w:lang w:val="pt-PT"/>
+        </w:rPr>
+        <w:t>No operador de mutação gaussiana, são necessários dois parâmetros: a média (geralmente definida como zero) e o desvio padrão da distribuição gaussiana. O desvio padrão da distribuição gaussiana dita a força da mutação. Uma mutação gaussiana com tamanho de etapa de mutação auto-adaptativa [31] e uma mutação gaussiana auto-adaptativa com adaptação baseada em feedback do tamanho da população é proposta em [32]</w:t>
+      </w:r>
+    </w:p>
+    <w:p>
+      <w:pPr>
+        <w:rPr>
+          <w:rFonts w:hint="default"/>
+          <w:b w:val="0"/>
+          <w:bCs w:val="0"/>
+          <w:sz w:val="24"/>
+          <w:szCs w:val="24"/>
+          <w:lang w:val="pt-PT"/>
+        </w:rPr>
+      </w:pPr>
+    </w:p>
+    <w:p>
+      <w:pPr>
+        <w:rPr>
+          <w:rFonts w:hint="default"/>
+          <w:b w:val="0"/>
+          <w:bCs w:val="0"/>
+          <w:sz w:val="24"/>
+          <w:szCs w:val="24"/>
+          <w:lang w:val="pt-PT"/>
+        </w:rPr>
+      </w:pPr>
+      <w:r>
+        <w:rPr>
+          <w:rFonts w:hint="default"/>
+          <w:b w:val="0"/>
+          <w:bCs w:val="0"/>
+          <w:sz w:val="24"/>
+          <w:szCs w:val="24"/>
+          <w:lang w:val="pt-PT"/>
+        </w:rPr>
+        <w:t>Let xi ∈ [ai, bi] be a real variable. Then the truncated Gaussian mutation operator changes xi to a neighboring value using the following probability distribution</w:t>
+      </w:r>
+    </w:p>
+    <w:p>
+      <w:pPr>
+        <w:pBdr>
+          <w:bottom w:val="single" w:color="auto" w:sz="12" w:space="0"/>
+        </w:pBdr>
+      </w:pPr>
+      <w:r>
+        <w:drawing>
+          <wp:inline distT="0" distB="0" distL="114300" distR="114300">
+            <wp:extent cx="3453130" cy="2779395"/>
+            <wp:effectExtent l="0" t="0" r="13970" b="1905"/>
+            <wp:docPr id="30" name="Picture 30"/>
+            <wp:cNvGraphicFramePr>
+              <a:graphicFrameLocks xmlns:a="http://schemas.openxmlformats.org/drawingml/2006/main" noChangeAspect="1"/>
+            </wp:cNvGraphicFramePr>
+            <a:graphic xmlns:a="http://schemas.openxmlformats.org/drawingml/2006/main">
+              <a:graphicData uri="http://schemas.openxmlformats.org/drawingml/2006/picture">
+                <pic:pic xmlns:pic="http://schemas.openxmlformats.org/drawingml/2006/picture">
+                  <pic:nvPicPr>
+                    <pic:cNvPr id="30" name="Picture 30"/>
+                    <pic:cNvPicPr>
+                      <a:picLocks noChangeAspect="1"/>
+                    </pic:cNvPicPr>
+                  </pic:nvPicPr>
+                  <pic:blipFill>
+                    <a:blip r:embed="rId18"/>
+                    <a:stretch>
+                      <a:fillRect/>
+                    </a:stretch>
+                  </pic:blipFill>
+                  <pic:spPr>
+                    <a:xfrm>
+                      <a:off x="0" y="0"/>
+                      <a:ext cx="3453130" cy="2779395"/>
+                    </a:xfrm>
+                    <a:prstGeom prst="rect">
+                      <a:avLst/>
+                    </a:prstGeom>
+                    <a:noFill/>
+                    <a:ln>
+                      <a:noFill/>
+                    </a:ln>
+                  </pic:spPr>
+                </pic:pic>
+              </a:graphicData>
+            </a:graphic>
+          </wp:inline>
+        </w:drawing>
+      </w:r>
+    </w:p>
+    <w:p>
+      <w:pPr>
+        <w:pBdr>
+          <w:bottom w:val="single" w:color="auto" w:sz="12" w:space="0"/>
+        </w:pBdr>
+      </w:pPr>
+      <w:r>
+        <w:drawing>
+          <wp:inline distT="0" distB="0" distL="114300" distR="114300">
+            <wp:extent cx="3354705" cy="2338705"/>
+            <wp:effectExtent l="0" t="0" r="17145" b="4445"/>
+            <wp:docPr id="5" name="Picture 5"/>
+            <wp:cNvGraphicFramePr>
+              <a:graphicFrameLocks xmlns:a="http://schemas.openxmlformats.org/drawingml/2006/main" noChangeAspect="1"/>
+            </wp:cNvGraphicFramePr>
+            <a:graphic xmlns:a="http://schemas.openxmlformats.org/drawingml/2006/main">
+              <a:graphicData uri="http://schemas.openxmlformats.org/drawingml/2006/picture">
+                <pic:pic xmlns:pic="http://schemas.openxmlformats.org/drawingml/2006/picture">
+                  <pic:nvPicPr>
+                    <pic:cNvPr id="5" name="Picture 5"/>
+                    <pic:cNvPicPr>
+                      <a:picLocks noChangeAspect="1"/>
+                    </pic:cNvPicPr>
+                  </pic:nvPicPr>
+                  <pic:blipFill>
+                    <a:blip r:embed="rId19"/>
+                    <a:stretch>
+                      <a:fillRect/>
+                    </a:stretch>
+                  </pic:blipFill>
+                  <pic:spPr>
+                    <a:xfrm>
+                      <a:off x="0" y="0"/>
+                      <a:ext cx="3354705" cy="2338705"/>
+                    </a:xfrm>
+                    <a:prstGeom prst="rect">
+                      <a:avLst/>
+                    </a:prstGeom>
+                    <a:noFill/>
+                    <a:ln>
+                      <a:noFill/>
+                    </a:ln>
+                  </pic:spPr>
+                </pic:pic>
+              </a:graphicData>
+            </a:graphic>
+          </wp:inline>
+        </w:drawing>
+      </w:r>
+    </w:p>
+    <w:p>
+      <w:pPr>
+        <w:pBdr>
+          <w:bottom w:val="single" w:color="auto" w:sz="12" w:space="0"/>
+        </w:pBdr>
+      </w:pPr>
+      <w:r>
+        <w:drawing>
+          <wp:inline distT="0" distB="0" distL="114300" distR="114300">
+            <wp:extent cx="3356610" cy="3264535"/>
+            <wp:effectExtent l="0" t="0" r="15240" b="12065"/>
+            <wp:docPr id="6" name="Picture 6"/>
+            <wp:cNvGraphicFramePr>
+              <a:graphicFrameLocks xmlns:a="http://schemas.openxmlformats.org/drawingml/2006/main" noChangeAspect="1"/>
+            </wp:cNvGraphicFramePr>
+            <a:graphic xmlns:a="http://schemas.openxmlformats.org/drawingml/2006/main">
+              <a:graphicData uri="http://schemas.openxmlformats.org/drawingml/2006/picture">
+                <pic:pic xmlns:pic="http://schemas.openxmlformats.org/drawingml/2006/picture">
+                  <pic:nvPicPr>
+                    <pic:cNvPr id="6" name="Picture 6"/>
+                    <pic:cNvPicPr>
+                      <a:picLocks noChangeAspect="1"/>
+                    </pic:cNvPicPr>
+                  </pic:nvPicPr>
+                  <pic:blipFill>
+                    <a:blip r:embed="rId20"/>
+                    <a:stretch>
+                      <a:fillRect/>
+                    </a:stretch>
+                  </pic:blipFill>
+                  <pic:spPr>
+                    <a:xfrm>
+                      <a:off x="0" y="0"/>
+                      <a:ext cx="3356610" cy="3264535"/>
+                    </a:xfrm>
+                    <a:prstGeom prst="rect">
+                      <a:avLst/>
+                    </a:prstGeom>
+                    <a:noFill/>
+                    <a:ln>
+                      <a:noFill/>
+                    </a:ln>
+                  </pic:spPr>
+                </pic:pic>
+              </a:graphicData>
+            </a:graphic>
+          </wp:inline>
+        </w:drawing>
+      </w:r>
+    </w:p>
+    <w:p>
+      <w:pPr>
+        <w:pBdr>
+          <w:bottom w:val="single" w:color="auto" w:sz="12" w:space="0"/>
+        </w:pBdr>
+      </w:pPr>
+      <w:r>
+        <w:drawing>
+          <wp:inline distT="0" distB="0" distL="114300" distR="114300">
+            <wp:extent cx="3248025" cy="2943225"/>
+            <wp:effectExtent l="0" t="0" r="9525" b="9525"/>
+            <wp:docPr id="7" name="Picture 7"/>
+            <wp:cNvGraphicFramePr>
+              <a:graphicFrameLocks xmlns:a="http://schemas.openxmlformats.org/drawingml/2006/main" noChangeAspect="1"/>
+            </wp:cNvGraphicFramePr>
+            <a:graphic xmlns:a="http://schemas.openxmlformats.org/drawingml/2006/main">
+              <a:graphicData uri="http://schemas.openxmlformats.org/drawingml/2006/picture">
+                <pic:pic xmlns:pic="http://schemas.openxmlformats.org/drawingml/2006/picture">
+                  <pic:nvPicPr>
+                    <pic:cNvPr id="7" name="Picture 7"/>
+                    <pic:cNvPicPr>
+                      <a:picLocks noChangeAspect="1"/>
+                    </pic:cNvPicPr>
+                  </pic:nvPicPr>
+                  <pic:blipFill>
+                    <a:blip r:embed="rId21"/>
+                    <a:stretch>
+                      <a:fillRect/>
+                    </a:stretch>
+                  </pic:blipFill>
+                  <pic:spPr>
+                    <a:xfrm>
+                      <a:off x="0" y="0"/>
+                      <a:ext cx="3248025" cy="2943225"/>
+                    </a:xfrm>
+                    <a:prstGeom prst="rect">
+                      <a:avLst/>
+                    </a:prstGeom>
+                    <a:noFill/>
+                    <a:ln>
+                      <a:noFill/>
+                    </a:ln>
+                  </pic:spPr>
+                </pic:pic>
+              </a:graphicData>
+            </a:graphic>
+          </wp:inline>
+        </w:drawing>
+      </w:r>
+    </w:p>
+    <w:p>
+      <w:pPr>
+        <w:pBdr>
+          <w:bottom w:val="single" w:color="auto" w:sz="12" w:space="0"/>
+        </w:pBdr>
+        <w:rPr>
+          <w:rFonts w:hint="default"/>
+          <w:lang w:val="pt-PT"/>
+        </w:rPr>
+      </w:pPr>
+    </w:p>
+    <w:p>
+      <w:pPr>
+        <w:rPr>
+          <w:rFonts w:hint="default"/>
+          <w:sz w:val="24"/>
+          <w:szCs w:val="24"/>
+          <w:lang w:val="pt-PT"/>
+        </w:rPr>
+      </w:pPr>
+      <w:r>
+        <w:rPr>
+          <w:rFonts w:hint="default"/>
+          <w:sz w:val="24"/>
+          <w:szCs w:val="24"/>
+          <w:lang w:val="pt-PT"/>
+        </w:rPr>
+        <w:br w:type="textWrapping"/>
+      </w:r>
+    </w:p>
+    <w:p>
+      <w:pPr>
+        <w:rPr>
+          <w:rFonts w:hint="default"/>
+          <w:b/>
+          <w:bCs/>
+          <w:sz w:val="24"/>
+          <w:szCs w:val="24"/>
+          <w:lang w:val="pt-PT"/>
+        </w:rPr>
+      </w:pPr>
+    </w:p>
+    <w:p>
+      <w:pPr>
+        <w:rPr>
+          <w:rFonts w:hint="default"/>
+          <w:b/>
+          <w:bCs/>
+          <w:sz w:val="24"/>
+          <w:szCs w:val="24"/>
+          <w:lang w:val="pt-PT"/>
+        </w:rPr>
+      </w:pPr>
+    </w:p>
+    <w:p>
+      <w:pPr>
+        <w:rPr>
+          <w:rFonts w:hint="default"/>
+          <w:b/>
+          <w:bCs/>
+          <w:sz w:val="24"/>
+          <w:szCs w:val="24"/>
+          <w:lang w:val="pt-PT"/>
+        </w:rPr>
+      </w:pPr>
+    </w:p>
+    <w:p>
+      <w:pPr>
+        <w:rPr>
+          <w:rFonts w:hint="default"/>
+          <w:sz w:val="24"/>
+          <w:szCs w:val="24"/>
+          <w:lang w:val="pt-PT"/>
+        </w:rPr>
+      </w:pPr>
+    </w:p>
+    <w:p>
+      <w:pPr>
+        <w:rPr>
+          <w:rFonts w:hint="default"/>
+          <w:b/>
+          <w:bCs/>
+          <w:sz w:val="24"/>
+          <w:szCs w:val="24"/>
+          <w:lang w:val="pt-PT"/>
+        </w:rPr>
+      </w:pPr>
+    </w:p>
+    <w:p>
+      <w:pPr>
+        <w:rPr>
+          <w:rFonts w:hint="default"/>
+          <w:b/>
+          <w:bCs/>
+          <w:sz w:val="24"/>
+          <w:szCs w:val="24"/>
+          <w:lang w:val="pt-PT"/>
+        </w:rPr>
+      </w:pPr>
+    </w:p>
+    <w:p>
+      <w:pPr>
+        <w:rPr>
+          <w:rFonts w:hint="default"/>
+          <w:b/>
+          <w:bCs/>
+          <w:sz w:val="24"/>
+          <w:szCs w:val="24"/>
+          <w:lang w:val="pt-PT"/>
+        </w:rPr>
+      </w:pPr>
+    </w:p>
+    <w:p>
+      <w:pPr>
+        <w:rPr>
+          <w:rFonts w:hint="default"/>
+          <w:b/>
+          <w:bCs/>
+          <w:sz w:val="24"/>
+          <w:szCs w:val="24"/>
+          <w:lang w:val="pt-PT"/>
+        </w:rPr>
+      </w:pPr>
+    </w:p>
+    <w:p>
+      <w:pPr>
+        <w:rPr>
+          <w:rFonts w:hint="default"/>
+          <w:b/>
+          <w:bCs/>
+          <w:sz w:val="24"/>
+          <w:szCs w:val="24"/>
+          <w:lang w:val="pt-PT"/>
+        </w:rPr>
+      </w:pPr>
+    </w:p>
+    <w:p>
+      <w:pPr>
+        <w:rPr>
+          <w:rFonts w:hint="default"/>
+          <w:b/>
+          <w:bCs/>
+          <w:sz w:val="24"/>
+          <w:szCs w:val="24"/>
+          <w:lang w:val="pt-PT"/>
+        </w:rPr>
+        <w:sectPr>
+          <w:pgSz w:w="11906" w:h="16838"/>
+          <w:pgMar w:top="1440" w:right="1800" w:bottom="1440" w:left="1800" w:header="720" w:footer="720" w:gutter="0"/>
+          <w:cols w:space="720" w:num="1"/>
+          <w:docGrid w:linePitch="360" w:charSpace="0"/>
+        </w:sectPr>
+      </w:pPr>
+    </w:p>
+    <w:p>
+      <w:pPr>
+        <w:rPr>
+          <w:rFonts w:hint="default"/>
+          <w:b/>
+          <w:bCs/>
+          <w:sz w:val="24"/>
+          <w:szCs w:val="24"/>
+          <w:lang w:val="pt-PT"/>
+        </w:rPr>
+      </w:pPr>
+    </w:p>
+    <w:p>
+      <w:pPr>
+        <w:rPr>
+          <w:rFonts w:hint="default"/>
+          <w:b w:val="0"/>
+          <w:bCs w:val="0"/>
+          <w:sz w:val="24"/>
+          <w:szCs w:val="24"/>
+          <w:lang w:val="pt-PT"/>
+        </w:rPr>
+      </w:pPr>
+      <w:r>
+        <w:rPr>
+          <w:rFonts w:hint="default"/>
+          <w:b/>
+          <w:bCs/>
+          <w:sz w:val="24"/>
+          <w:szCs w:val="24"/>
+          <w:lang w:val="pt-PT"/>
+        </w:rPr>
+        <w:fldChar w:fldCharType="begin"/>
+      </w:r>
+      <w:r>
+        <w:rPr>
+          <w:rFonts w:hint="default"/>
+          <w:b/>
+          <w:bCs/>
+          <w:sz w:val="24"/>
+          <w:szCs w:val="24"/>
+          <w:lang w:val="pt-PT"/>
+        </w:rPr>
+        <w:instrText xml:space="preserve"> HYPERLINK "https://www.researchgate.net/publication/323868315_A_Direction-Based_Exponential_Mutation_Operator_for_Real-Coded_Genetic_Algorithm" </w:instrText>
+      </w:r>
+      <w:r>
+        <w:rPr>
+          <w:rFonts w:hint="default"/>
+          <w:b/>
+          <w:bCs/>
+          <w:sz w:val="24"/>
+          <w:szCs w:val="24"/>
+          <w:lang w:val="pt-PT"/>
+        </w:rPr>
+        <w:fldChar w:fldCharType="separate"/>
+      </w:r>
+      <w:r>
+        <w:rPr>
+          <w:rStyle w:val="4"/>
+          <w:rFonts w:hint="default"/>
+          <w:b/>
+          <w:bCs/>
+          <w:sz w:val="24"/>
+          <w:szCs w:val="24"/>
+          <w:lang w:val="pt-PT"/>
+        </w:rPr>
+        <w:t>Rosenbrock mal</w:t>
+      </w:r>
+      <w:r>
+        <w:rPr>
+          <w:rFonts w:hint="default"/>
+          <w:b/>
+          <w:bCs/>
+          <w:sz w:val="24"/>
+          <w:szCs w:val="24"/>
+          <w:lang w:val="pt-PT"/>
+        </w:rPr>
+        <w:fldChar w:fldCharType="end"/>
+      </w:r>
+    </w:p>
+    <w:p>
+      <w:pPr>
+        <w:rPr>
+          <w:rFonts w:hint="default"/>
+          <w:b w:val="0"/>
+          <w:bCs w:val="0"/>
+          <w:sz w:val="24"/>
+          <w:szCs w:val="24"/>
+          <w:lang w:val="pt-PT"/>
+        </w:rPr>
+      </w:pPr>
+    </w:p>
+    <w:p>
+      <w:pPr>
+        <w:rPr>
+          <w:rFonts w:hint="default"/>
+          <w:b/>
+          <w:bCs/>
+          <w:sz w:val="24"/>
+          <w:szCs w:val="24"/>
+          <w:lang w:val="pt-PT"/>
+        </w:rPr>
+      </w:pPr>
+      <w:r>
+        <w:rPr>
+          <w:rFonts w:hint="default"/>
+          <w:b/>
+          <w:bCs/>
+          <w:sz w:val="24"/>
+          <w:szCs w:val="24"/>
+          <w:lang w:val="pt-PT"/>
+        </w:rPr>
+        <w:fldChar w:fldCharType="begin"/>
+      </w:r>
+      <w:r>
+        <w:rPr>
+          <w:rFonts w:hint="default"/>
+          <w:b/>
+          <w:bCs/>
+          <w:sz w:val="24"/>
+          <w:szCs w:val="24"/>
+          <w:lang w:val="pt-PT"/>
+        </w:rPr>
+        <w:instrText xml:space="preserve"> HYPERLINK "Artigos_Otimização/2014 - analysing mutation schemes for real-parameter genetic algorithms.pdf" </w:instrText>
+      </w:r>
+      <w:r>
+        <w:rPr>
+          <w:rFonts w:hint="default"/>
+          <w:b/>
+          <w:bCs/>
+          <w:sz w:val="24"/>
+          <w:szCs w:val="24"/>
+          <w:lang w:val="pt-PT"/>
+        </w:rPr>
+        <w:fldChar w:fldCharType="separate"/>
+      </w:r>
+      <w:r>
+        <w:rPr>
+          <w:rStyle w:val="5"/>
+          <w:rFonts w:hint="default"/>
+          <w:b/>
+          <w:bCs/>
+          <w:sz w:val="24"/>
+          <w:szCs w:val="24"/>
+          <w:lang w:val="pt-PT"/>
+        </w:rPr>
+        <w:t>Mutation Schemes</w:t>
+      </w:r>
+      <w:r>
+        <w:rPr>
+          <w:rFonts w:hint="default"/>
+          <w:b/>
+          <w:bCs/>
+          <w:sz w:val="24"/>
+          <w:szCs w:val="24"/>
+          <w:lang w:val="pt-PT"/>
+        </w:rPr>
+        <w:fldChar w:fldCharType="end"/>
+      </w:r>
+    </w:p>
+    <w:p>
+      <w:pPr>
+        <w:rPr>
+          <w:rFonts w:hint="default"/>
+          <w:b/>
+          <w:bCs/>
+          <w:sz w:val="24"/>
+          <w:szCs w:val="24"/>
+          <w:lang w:val="pt-PT"/>
+        </w:rPr>
+      </w:pPr>
+    </w:p>
+    <w:p>
+      <w:pPr>
+        <w:rPr>
+          <w:rFonts w:hint="default"/>
+          <w:b/>
+          <w:bCs/>
+          <w:sz w:val="24"/>
+          <w:szCs w:val="24"/>
+          <w:lang w:val="pt-PT"/>
+        </w:rPr>
+      </w:pPr>
+    </w:p>
+    <w:p>
+      <w:pPr>
+        <w:rPr>
+          <w:rFonts w:hint="default"/>
+          <w:b/>
+          <w:bCs/>
+          <w:sz w:val="24"/>
+          <w:szCs w:val="24"/>
+          <w:lang w:val="pt-PT"/>
+        </w:rPr>
+      </w:pPr>
+      <w:r>
+        <w:rPr>
+          <w:rFonts w:hint="default"/>
+          <w:b/>
+          <w:bCs/>
+          <w:sz w:val="24"/>
+          <w:szCs w:val="24"/>
+          <w:lang w:val="pt-PT"/>
+        </w:rPr>
+        <w:t>Adaptive mutation [35] operator</w:t>
+      </w:r>
+    </w:p>
+    <w:p>
+      <w:pPr>
+        <w:rPr>
+          <w:rFonts w:hint="default"/>
+          <w:sz w:val="24"/>
+          <w:szCs w:val="24"/>
+          <w:lang w:val="pt-PT"/>
+        </w:rPr>
+      </w:pPr>
+      <w:r>
+        <w:rPr>
+          <w:rFonts w:hint="default"/>
+          <w:sz w:val="24"/>
+          <w:szCs w:val="24"/>
+          <w:lang w:val="pt-PT"/>
+        </w:rPr>
+        <w:t>- uses the simulation of gradient or counter-gradient direction in its searching strategies. It relies on the frequency of the best chromosomes’s genes and it possesses an adaptive feature. On the contrary, adaptive directed mutation (ADM) [36] incorporates the strategies of local directional search and the adaptive random search to avoid the concentration of each chromosome caused by a crossover operator. This strategy can also prevent an unsystematic search of the system due to random mutation.</w:t>
+      </w:r>
+    </w:p>
+    <w:p>
+      <w:pPr>
+        <w:pBdr>
+          <w:bottom w:val="single" w:color="auto" w:sz="12" w:space="0"/>
+        </w:pBdr>
+        <w:rPr>
+          <w:rFonts w:hint="default"/>
+          <w:sz w:val="24"/>
+          <w:szCs w:val="24"/>
+          <w:lang w:val="pt-PT"/>
+        </w:rPr>
+      </w:pPr>
+    </w:p>
+    <w:p>
+      <w:pPr>
+        <w:rPr>
+          <w:rFonts w:hint="default"/>
+          <w:sz w:val="24"/>
+          <w:szCs w:val="24"/>
+          <w:lang w:val="pt-PT"/>
+        </w:rPr>
+      </w:pPr>
+    </w:p>
+    <w:p>
+      <w:pPr>
+        <w:rPr>
+          <w:rFonts w:hint="default"/>
+          <w:b/>
+          <w:bCs/>
+          <w:sz w:val="24"/>
+          <w:szCs w:val="24"/>
+          <w:lang w:val="pt-PT"/>
+        </w:rPr>
+      </w:pPr>
+      <w:r>
+        <w:rPr>
+          <w:rFonts w:hint="default"/>
+          <w:b/>
+          <w:bCs/>
+          <w:sz w:val="24"/>
+          <w:szCs w:val="24"/>
+          <w:lang w:val="pt-PT"/>
+        </w:rPr>
+        <w:t xml:space="preserve">Mirror mutation and binary bit-flipping mutation [13], [14] </w:t>
+      </w:r>
+    </w:p>
+    <w:p>
+      <w:pPr>
+        <w:rPr>
+          <w:rFonts w:hint="default"/>
+          <w:sz w:val="24"/>
+          <w:szCs w:val="24"/>
+          <w:lang w:val="pt-PT"/>
+        </w:rPr>
+      </w:pPr>
+      <w:r>
+        <w:rPr>
+          <w:rFonts w:hint="default"/>
+          <w:sz w:val="24"/>
+          <w:szCs w:val="24"/>
+          <w:lang w:val="pt-PT"/>
+        </w:rPr>
+        <w:t xml:space="preserve">- are alike in that the mirror mutator replaces a gene with its mirror value at the middle point of the boundary interval for the gene, whereas in bit-string representation GA, bit-flip mutation remains unchanged. Order based GAs and grouping GAs are instances of GA minus the bit-flip mutation. </w:t>
+      </w:r>
+    </w:p>
+    <w:p>
+      <w:pPr>
+        <w:pBdr>
+          <w:bottom w:val="single" w:color="auto" w:sz="12" w:space="0"/>
+        </w:pBdr>
+        <w:rPr>
+          <w:rFonts w:hint="default"/>
+          <w:sz w:val="24"/>
+          <w:szCs w:val="24"/>
+          <w:lang w:val="pt-PT"/>
+        </w:rPr>
+      </w:pPr>
+    </w:p>
+    <w:p>
+      <w:pPr>
+        <w:rPr>
+          <w:rFonts w:hint="default"/>
+          <w:b/>
+          <w:bCs/>
+          <w:sz w:val="24"/>
+          <w:szCs w:val="24"/>
+          <w:lang w:val="pt-PT"/>
+        </w:rPr>
+      </w:pPr>
+    </w:p>
+    <w:p>
+      <w:pPr>
+        <w:rPr>
+          <w:rFonts w:hint="default"/>
+          <w:sz w:val="24"/>
+          <w:szCs w:val="24"/>
+          <w:lang w:val="pt-PT"/>
+        </w:rPr>
+      </w:pPr>
+      <w:r>
+        <w:rPr>
+          <w:rFonts w:hint="default"/>
+          <w:b/>
+          <w:bCs/>
+          <w:sz w:val="24"/>
+          <w:szCs w:val="24"/>
+          <w:lang w:val="pt-PT"/>
+        </w:rPr>
+        <w:t>Mutation based on directed variation techniques [16]</w:t>
+      </w:r>
+      <w:r>
+        <w:rPr>
+          <w:rFonts w:hint="default"/>
+          <w:sz w:val="24"/>
+          <w:szCs w:val="24"/>
+          <w:lang w:val="pt-PT"/>
+        </w:rPr>
+        <w:t xml:space="preserve"> </w:t>
+      </w:r>
+    </w:p>
+    <w:p>
+      <w:pPr>
+        <w:rPr>
+          <w:rFonts w:hint="default"/>
+          <w:sz w:val="24"/>
+          <w:szCs w:val="24"/>
+          <w:lang w:val="pt-PT"/>
+        </w:rPr>
+      </w:pPr>
+      <w:r>
+        <w:rPr>
+          <w:rFonts w:hint="default"/>
+          <w:sz w:val="24"/>
+          <w:szCs w:val="24"/>
+          <w:lang w:val="pt-PT"/>
+        </w:rPr>
+        <w:t>- make use of the feedback information from the current population to make changes to certain individuals. The direction of mutation based on co-evolutionary technique [17] is determined by a solution vector.</w:t>
+      </w:r>
+    </w:p>
+    <w:p>
+      <w:pPr>
+        <w:pBdr>
+          <w:bottom w:val="single" w:color="auto" w:sz="12" w:space="0"/>
+        </w:pBdr>
+        <w:rPr>
+          <w:rFonts w:hint="default"/>
+          <w:sz w:val="24"/>
+          <w:szCs w:val="24"/>
+          <w:lang w:val="pt-PT"/>
+        </w:rPr>
+      </w:pPr>
+    </w:p>
+    <w:p>
+      <w:pPr>
+        <w:rPr>
+          <w:rFonts w:hint="default"/>
+          <w:b/>
+          <w:bCs/>
+          <w:sz w:val="24"/>
+          <w:szCs w:val="24"/>
+          <w:lang w:val="pt-PT"/>
+        </w:rPr>
+      </w:pPr>
+    </w:p>
+    <w:p>
+      <w:pPr>
+        <w:rPr>
+          <w:rFonts w:hint="default"/>
+          <w:sz w:val="24"/>
+          <w:szCs w:val="24"/>
+          <w:lang w:val="pt-PT"/>
+        </w:rPr>
+      </w:pPr>
+      <w:r>
+        <w:rPr>
+          <w:rFonts w:hint="default"/>
+          <w:b/>
+          <w:bCs/>
+          <w:sz w:val="24"/>
+          <w:szCs w:val="24"/>
+          <w:lang w:val="pt-PT"/>
+        </w:rPr>
+        <w:t>Directed mutation [18]</w:t>
+      </w:r>
+      <w:r>
+        <w:rPr>
+          <w:rFonts w:hint="default"/>
+          <w:sz w:val="24"/>
+          <w:szCs w:val="24"/>
+          <w:lang w:val="pt-PT"/>
+        </w:rPr>
+        <w:t xml:space="preserve"> </w:t>
+      </w:r>
+    </w:p>
+    <w:p>
+      <w:pPr>
+        <w:rPr>
+          <w:rFonts w:hint="default"/>
+          <w:sz w:val="24"/>
+          <w:szCs w:val="24"/>
+          <w:lang w:val="pt-PT"/>
+        </w:rPr>
+      </w:pPr>
+      <w:r>
+        <w:rPr>
+          <w:rFonts w:hint="default"/>
+          <w:sz w:val="24"/>
+          <w:szCs w:val="24"/>
+          <w:lang w:val="pt-PT"/>
+        </w:rPr>
+        <w:t>- is based on gradient or extrapolation. The directed mutation deterministically finds a new point in the population using the information applied in the previous generations. Directed mutation based on momentum [19] is a standard Gaussian mutation, which is used to speed up the gradient descent training of neural networks. The existing momentum functions as a mutator for each component of an individual.</w:t>
+      </w:r>
+    </w:p>
+    <w:p>
+      <w:pPr>
+        <w:pBdr>
+          <w:bottom w:val="single" w:color="auto" w:sz="12" w:space="0"/>
+        </w:pBdr>
+        <w:rPr>
+          <w:rFonts w:hint="default"/>
+          <w:sz w:val="24"/>
+          <w:szCs w:val="24"/>
+          <w:lang w:val="pt-PT"/>
+        </w:rPr>
+      </w:pPr>
+    </w:p>
+    <w:p>
+      <w:pPr>
+        <w:rPr>
+          <w:rFonts w:hint="default"/>
+          <w:sz w:val="24"/>
+          <w:szCs w:val="24"/>
+          <w:lang w:val="pt-PT"/>
+        </w:rPr>
+      </w:pPr>
+    </w:p>
+    <w:p>
+      <w:pPr>
+        <w:rPr>
+          <w:rFonts w:hint="default"/>
+          <w:sz w:val="24"/>
+          <w:szCs w:val="24"/>
+          <w:lang w:val="pt-PT"/>
+        </w:rPr>
+      </w:pPr>
+      <w:r>
+        <w:rPr>
+          <w:rFonts w:hint="default"/>
+          <w:b/>
+          <w:bCs/>
+          <w:sz w:val="24"/>
+          <w:szCs w:val="24"/>
+          <w:lang w:val="pt-PT"/>
+        </w:rPr>
+        <w:t>Covariance matrix adaptation evolution strategy (CMAES) [20]</w:t>
+      </w:r>
+      <w:r>
+        <w:rPr>
+          <w:rFonts w:hint="default"/>
+          <w:sz w:val="24"/>
+          <w:szCs w:val="24"/>
+          <w:lang w:val="pt-PT"/>
+        </w:rPr>
+        <w:t xml:space="preserve"> </w:t>
+      </w:r>
+    </w:p>
+    <w:p>
+      <w:pPr>
+        <w:pBdr>
+          <w:bottom w:val="single" w:color="auto" w:sz="12" w:space="0"/>
+        </w:pBdr>
+        <w:rPr>
+          <w:rFonts w:hint="default"/>
+          <w:sz w:val="24"/>
+          <w:szCs w:val="24"/>
+          <w:lang w:val="pt-PT"/>
+        </w:rPr>
+      </w:pPr>
+      <w:r>
+        <w:rPr>
+          <w:rFonts w:hint="default"/>
+          <w:sz w:val="24"/>
+          <w:szCs w:val="24"/>
+          <w:lang w:val="pt-PT"/>
+        </w:rPr>
+        <w:t>- was recommended by experts as an outstanding parametric optimization algorithm. Muhlenbein’s mutation (MM) [21] generates offspring with alleles and logarithmic mutation (LM) [22] alters a randomly chosen allele. (CMAES) [37] was recommended by experts as an outstanding parametric optimization algorithm. Muhlenbein’s mutation (MM) [38] generates offspring with alleles and logarithmic mutation (LM) [39] alters a randomly chosen allele.</w:t>
+      </w:r>
+    </w:p>
+    <w:p>
+      <w:pPr>
+        <w:pBdr>
+          <w:bottom w:val="single" w:color="auto" w:sz="12" w:space="0"/>
+        </w:pBdr>
+        <w:rPr>
+          <w:rFonts w:hint="default"/>
+          <w:sz w:val="24"/>
+          <w:szCs w:val="24"/>
+          <w:lang w:val="pt-PT"/>
+        </w:rPr>
+      </w:pPr>
+    </w:p>
+    <w:p>
+      <w:pPr>
+        <w:rPr>
+          <w:rFonts w:hint="default"/>
+          <w:sz w:val="24"/>
+          <w:szCs w:val="24"/>
+          <w:lang w:val="pt-PT"/>
+        </w:rPr>
+      </w:pPr>
+    </w:p>
+    <w:p>
+      <w:pPr>
+        <w:rPr>
+          <w:rFonts w:hint="default"/>
+          <w:sz w:val="24"/>
+          <w:szCs w:val="24"/>
+          <w:lang w:val="pt-PT"/>
+        </w:rPr>
+      </w:pPr>
+    </w:p>
+    <w:p>
+      <w:bookmarkStart w:id="0" w:name="_GoBack"/>
+      <w:bookmarkEnd w:id="0"/>
+    </w:p>
+    <w:p/>
+    <w:p/>
+    <w:p/>
+    <w:p/>
+    <w:p/>
+    <w:p/>
+    <w:p/>
+    <w:p/>
+    <w:p/>
+    <w:p/>
+    <w:p/>
+    <w:p/>
+    <w:p/>
+    <w:p/>
+    <w:p/>
+    <w:p/>
+    <w:p/>
+    <w:p/>
+    <w:p/>
+    <w:p>
+      <w:pPr>
+        <w:sectPr>
+          <w:pgSz w:w="11906" w:h="16838"/>
+          <w:pgMar w:top="1440" w:right="1800" w:bottom="1440" w:left="1800" w:header="720" w:footer="720" w:gutter="0"/>
+          <w:cols w:space="720" w:num="1"/>
+          <w:docGrid w:linePitch="360" w:charSpace="0"/>
+        </w:sectPr>
+      </w:pPr>
+    </w:p>
     <w:p/>
     <w:sectPr>
       <w:pgSz w:w="16838" w:h="11906" w:orient="landscape"/>
@@ -4640,7 +7824,7 @@
     <w:lsdException w:unhideWhenUsed="0" w:uiPriority="0" w:semiHidden="0" w:name="Document Map"/>
     <w:lsdException w:unhideWhenUsed="0" w:uiPriority="0" w:semiHidden="0" w:name="Plain Text"/>
     <w:lsdException w:unhideWhenUsed="0" w:uiPriority="0" w:semiHidden="0" w:name="E-mail Signature"/>
-    <w:lsdException w:unhideWhenUsed="0" w:uiPriority="0" w:semiHidden="0" w:name="Normal (Web)"/>
+    <w:lsdException w:qFormat="1" w:unhideWhenUsed="0" w:uiPriority="0" w:semiHidden="0" w:name="Normal (Web)"/>
     <w:lsdException w:unhideWhenUsed="0" w:uiPriority="0" w:semiHidden="0" w:name="HTML Acronym"/>
     <w:lsdException w:unhideWhenUsed="0" w:uiPriority="0" w:semiHidden="0" w:name="HTML Address"/>
     <w:lsdException w:unhideWhenUsed="0" w:uiPriority="0" w:semiHidden="0" w:name="HTML Cite"/>
@@ -4846,7 +8030,24 @@
       <w:u w:val="single"/>
     </w:rPr>
   </w:style>
-  <w:style w:type="table" w:styleId="6">
+  <w:style w:type="paragraph" w:styleId="6">
+    <w:name w:val="Normal (Web)"/>
+    <w:qFormat/>
+    <w:uiPriority w:val="0"/>
+    <w:pPr>
+      <w:spacing w:before="0" w:beforeAutospacing="1" w:after="0" w:afterAutospacing="1"/>
+      <w:ind w:left="0" w:right="0"/>
+      <w:jc w:val="left"/>
+    </w:pPr>
+    <w:rPr>
+      <w:rFonts w:ascii="Times New Roman" w:hAnsi="Times New Roman" w:eastAsia="SimSun" w:cs="Times New Roman"/>
+      <w:kern w:val="0"/>
+      <w:sz w:val="24"/>
+      <w:szCs w:val="24"/>
+      <w:lang w:val="en-US" w:eastAsia="zh-CN" w:bidi="ar"/>
+    </w:rPr>
+  </w:style>
+  <w:style w:type="table" w:styleId="7">
     <w:name w:val="Table Grid"/>
     <w:basedOn w:val="3"/>
     <w:qFormat/>

</xml_diff>